<commit_message>
[develop]: Se ha creado el deployment y el servicio del gateway.yaml, pero aún no funciona, no redirecciona el trafico al servicio correspondiente.
</commit_message>
<xml_diff>
--- a/guide/APP-E-CommercePlugins.docx
+++ b/guide/APP-E-CommercePlugins.docx
@@ -169,12 +169,14 @@
         <w:rPr>
           <w:i/>
           <w:iCs/>
+          <w:lang w:val="en-US"/>
         </w:rPr>
       </w:pPr>
       <w:r>
         <w:rPr>
           <w:i/>
           <w:iCs/>
+          <w:lang w:val="en-US"/>
         </w:rPr>
         <w:t>kubectl create clusterrolebinding admin --clusterrole=cluster-admin --serviceaccount=default:default</w:t>
       </w:r>
@@ -477,7 +479,55 @@
         <w:t xml:space="preserve">Kubectl delete -f </w:t>
       </w:r>
       <w:r>
-        <w:t>deployment-appmic-e-commerceplugins-maintenance.yaml</w:t>
+        <w:t>deployment-appmic-e-commerceplugins</w:t>
+      </w:r>
+      <w:r>
+        <w:t>-orders</w:t>
+      </w:r>
+      <w:r>
+        <w:t>.yaml</w:t>
+      </w:r>
+    </w:p>
+    <w:p>
+      <w:r>
+        <w:rPr>
+          <w:noProof/>
+        </w:rPr>
+        <w:drawing>
+          <wp:inline distT="0" distB="0" distL="0" distR="0" wp14:anchorId="025294B1" wp14:editId="5E14A0F8">
+            <wp:extent cx="5400040" cy="1772285"/>
+            <wp:effectExtent l="0" t="0" r="0" b="0"/>
+            <wp:docPr id="1476823218" name="Imagen 1"/>
+            <wp:cNvGraphicFramePr>
+              <a:graphicFrameLocks xmlns:a="http://schemas.openxmlformats.org/drawingml/2006/main" noChangeAspect="1"/>
+            </wp:cNvGraphicFramePr>
+            <a:graphic xmlns:a="http://schemas.openxmlformats.org/drawingml/2006/main">
+              <a:graphicData uri="http://schemas.openxmlformats.org/drawingml/2006/picture">
+                <pic:pic xmlns:pic="http://schemas.openxmlformats.org/drawingml/2006/picture">
+                  <pic:nvPicPr>
+                    <pic:cNvPr id="1476823218" name=""/>
+                    <pic:cNvPicPr/>
+                  </pic:nvPicPr>
+                  <pic:blipFill>
+                    <a:blip r:embed="rId8"/>
+                    <a:stretch>
+                      <a:fillRect/>
+                    </a:stretch>
+                  </pic:blipFill>
+                  <pic:spPr>
+                    <a:xfrm>
+                      <a:off x="0" y="0"/>
+                      <a:ext cx="5400040" cy="1772285"/>
+                    </a:xfrm>
+                    <a:prstGeom prst="rect">
+                      <a:avLst/>
+                    </a:prstGeom>
+                  </pic:spPr>
+                </pic:pic>
+              </a:graphicData>
+            </a:graphic>
+          </wp:inline>
+        </w:drawing>
       </w:r>
     </w:p>
     <w:p>
@@ -505,10 +555,7 @@
         <w:t xml:space="preserve"> --all</w:t>
       </w:r>
       <w:r>
-        <w:t xml:space="preserve"> </w:t>
-      </w:r>
-      <w:r>
-        <w:t xml:space="preserve">-&gt; </w:t>
+        <w:t xml:space="preserve"> -&gt; </w:t>
       </w:r>
       <w:r>
         <w:t>Se ejecutan todos los servicios</w:t>
@@ -573,7 +620,7 @@
                     <pic:cNvPicPr/>
                   </pic:nvPicPr>
                   <pic:blipFill>
-                    <a:blip r:embed="rId8"/>
+                    <a:blip r:embed="rId9"/>
                     <a:stretch>
                       <a:fillRect/>
                     </a:stretch>
@@ -630,32 +677,14 @@
     <w:p>
       <w:pPr>
         <w:rPr>
-          <w:lang w:val="en-US"/>
-        </w:rPr>
-      </w:pPr>
-      <w:r>
-        <w:rPr>
-          <w:lang w:val="en-US"/>
-        </w:rPr>
-        <w:t xml:space="preserve">Kubectl get </w:t>
-      </w:r>
-      <w:r>
-        <w:rPr>
-          <w:lang w:val="en-US"/>
-        </w:rPr>
-        <w:t>s</w:t>
-      </w:r>
-      <w:r>
-        <w:rPr>
-          <w:lang w:val="en-US"/>
-        </w:rPr>
-        <w:t>ecrets, kubectl g</w:t>
-      </w:r>
-      <w:r>
-        <w:rPr>
-          <w:lang w:val="en-US"/>
-        </w:rPr>
-        <w:t>et configmaps, kubectl get deployments etc.</w:t>
+          <w:lang w:val="es-ES"/>
+        </w:rPr>
+      </w:pPr>
+      <w:r>
+        <w:rPr>
+          <w:lang w:val="es-ES"/>
+        </w:rPr>
+        <w:t>Kubectl get secrets, kubectl get configmaps, kubectl get deployments etc.</w:t>
       </w:r>
     </w:p>
     <w:p>
@@ -688,7 +717,7 @@
                     <pic:cNvPicPr/>
                   </pic:nvPicPr>
                   <pic:blipFill>
-                    <a:blip r:embed="rId9"/>
+                    <a:blip r:embed="rId10"/>
                     <a:stretch>
                       <a:fillRect/>
                     </a:stretch>
@@ -739,6 +768,7 @@
         <w:rPr>
           <w:lang w:val="en-US"/>
         </w:rPr>
+        <w:lastRenderedPageBreak/>
         <w:t>kubectl exec -it mysql-799798447b-ljnb9 -- mysql -u root -p</w:t>
       </w:r>
     </w:p>
@@ -755,7 +785,6 @@
         <w:rPr>
           <w:noProof/>
         </w:rPr>
-        <w:lastRenderedPageBreak/>
         <w:drawing>
           <wp:inline distT="0" distB="0" distL="0" distR="0" wp14:anchorId="2E6B5E86" wp14:editId="5160DA21">
             <wp:extent cx="5400040" cy="2190115"/>
@@ -772,7 +801,7 @@
                     <pic:cNvPicPr/>
                   </pic:nvPicPr>
                   <pic:blipFill>
-                    <a:blip r:embed="rId10"/>
+                    <a:blip r:embed="rId11"/>
                     <a:stretch>
                       <a:fillRect/>
                     </a:stretch>
@@ -832,7 +861,7 @@
                     <pic:cNvPicPr/>
                   </pic:nvPicPr>
                   <pic:blipFill>
-                    <a:blip r:embed="rId11"/>
+                    <a:blip r:embed="rId12"/>
                     <a:stretch>
                       <a:fillRect/>
                     </a:stretch>
@@ -892,7 +921,7 @@
                     <pic:cNvPicPr/>
                   </pic:nvPicPr>
                   <pic:blipFill>
-                    <a:blip r:embed="rId12"/>
+                    <a:blip r:embed="rId13"/>
                     <a:stretch>
                       <a:fillRect/>
                     </a:stretch>
@@ -923,6 +952,7 @@
         <w:rPr>
           <w:noProof/>
         </w:rPr>
+        <w:lastRenderedPageBreak/>
         <w:drawing>
           <wp:inline distT="0" distB="0" distL="0" distR="0" wp14:anchorId="6139225C" wp14:editId="213A5742">
             <wp:extent cx="5400040" cy="1530985"/>
@@ -939,7 +969,7 @@
                     <pic:cNvPicPr/>
                   </pic:nvPicPr>
                   <pic:blipFill>
-                    <a:blip r:embed="rId13"/>
+                    <a:blip r:embed="rId14"/>
                     <a:stretch>
                       <a:fillRect/>
                     </a:stretch>
@@ -983,7 +1013,6 @@
         <w:rPr>
           <w:noProof/>
         </w:rPr>
-        <w:lastRenderedPageBreak/>
         <w:drawing>
           <wp:inline distT="0" distB="0" distL="0" distR="0" wp14:anchorId="61839495" wp14:editId="450E32D3">
             <wp:extent cx="5400040" cy="1462405"/>
@@ -1000,7 +1029,7 @@
                     <pic:cNvPicPr/>
                   </pic:nvPicPr>
                   <pic:blipFill>
-                    <a:blip r:embed="rId14"/>
+                    <a:blip r:embed="rId15"/>
                     <a:stretch>
                       <a:fillRect/>
                     </a:stretch>
@@ -1074,7 +1103,7 @@
                     <pic:cNvPicPr/>
                   </pic:nvPicPr>
                   <pic:blipFill>
-                    <a:blip r:embed="rId15"/>
+                    <a:blip r:embed="rId16"/>
                     <a:stretch>
                       <a:fillRect/>
                     </a:stretch>
@@ -1123,7 +1152,7 @@
                     <pic:cNvPicPr/>
                   </pic:nvPicPr>
                   <pic:blipFill>
-                    <a:blip r:embed="rId16"/>
+                    <a:blip r:embed="rId17"/>
                     <a:stretch>
                       <a:fillRect/>
                     </a:stretch>
@@ -1193,7 +1222,7 @@
                     <pic:cNvPicPr/>
                   </pic:nvPicPr>
                   <pic:blipFill>
-                    <a:blip r:embed="rId17"/>
+                    <a:blip r:embed="rId18"/>
                     <a:stretch>
                       <a:fillRect/>
                     </a:stretch>
@@ -1216,6 +1245,7 @@
     </w:p>
     <w:p>
       <w:r>
+        <w:lastRenderedPageBreak/>
         <w:t>Probamos desde el navegador el balanceo de carga. Si te puedes dar cuenta cada vez que recargamos la página, el pod_info cambia.</w:t>
       </w:r>
     </w:p>
@@ -1240,7 +1270,7 @@
                     <pic:cNvPicPr/>
                   </pic:nvPicPr>
                   <pic:blipFill>
-                    <a:blip r:embed="rId18"/>
+                    <a:blip r:embed="rId19"/>
                     <a:stretch>
                       <a:fillRect/>
                     </a:stretch>
@@ -1277,7 +1307,6 @@
         <w:rPr>
           <w:noProof/>
         </w:rPr>
-        <w:lastRenderedPageBreak/>
         <w:drawing>
           <wp:inline distT="0" distB="0" distL="0" distR="0" wp14:anchorId="105492EF" wp14:editId="484F9B13">
             <wp:extent cx="5400040" cy="3405505"/>
@@ -1294,7 +1323,7 @@
                     <pic:cNvPicPr/>
                   </pic:nvPicPr>
                   <pic:blipFill>
-                    <a:blip r:embed="rId19"/>
+                    <a:blip r:embed="rId20"/>
                     <a:stretch>
                       <a:fillRect/>
                     </a:stretch>
@@ -1443,6 +1472,7 @@
         </w:numPr>
       </w:pPr>
       <w:r>
+        <w:lastRenderedPageBreak/>
         <w:t>Este enfoque es más compatible con entornos donde el archivo se monta externamente</w:t>
       </w:r>
     </w:p>
@@ -1483,9 +1513,6 @@
       </w:r>
       <w:r>
         <w:br/>
-      </w:r>
-      <w:r>
-        <w:lastRenderedPageBreak/>
         <w:t xml:space="preserve">  if (Objects.isNull(in)) {</w:t>
       </w:r>
       <w:r>
@@ -1541,7 +1568,7 @@
                     <pic:cNvPicPr/>
                   </pic:nvPicPr>
                   <pic:blipFill>
-                    <a:blip r:embed="rId20"/>
+                    <a:blip r:embed="rId21"/>
                     <a:stretch>
                       <a:fillRect/>
                     </a:stretch>
@@ -1572,6 +1599,7 @@
         <w:rPr>
           <w:noProof/>
         </w:rPr>
+        <w:lastRenderedPageBreak/>
         <w:drawing>
           <wp:inline distT="0" distB="0" distL="0" distR="0" wp14:anchorId="0696DF4D" wp14:editId="072B0B02">
             <wp:extent cx="5400040" cy="2880995"/>
@@ -1588,7 +1616,7 @@
                     <pic:cNvPicPr/>
                   </pic:nvPicPr>
                   <pic:blipFill>
-                    <a:blip r:embed="rId21"/>
+                    <a:blip r:embed="rId22"/>
                     <a:stretch>
                       <a:fillRect/>
                     </a:stretch>
@@ -1619,7 +1647,6 @@
         <w:rPr>
           <w:noProof/>
         </w:rPr>
-        <w:lastRenderedPageBreak/>
         <w:drawing>
           <wp:inline distT="0" distB="0" distL="0" distR="0" wp14:anchorId="1B7AF534" wp14:editId="5C26FFDF">
             <wp:extent cx="5400040" cy="2713355"/>
@@ -1636,7 +1663,7 @@
                     <pic:cNvPicPr/>
                   </pic:nvPicPr>
                   <pic:blipFill>
-                    <a:blip r:embed="rId22"/>
+                    <a:blip r:embed="rId23"/>
                     <a:stretch>
                       <a:fillRect/>
                     </a:stretch>
@@ -1667,6 +1694,7 @@
         <w:rPr>
           <w:noProof/>
         </w:rPr>
+        <w:lastRenderedPageBreak/>
         <w:drawing>
           <wp:inline distT="0" distB="0" distL="0" distR="0" wp14:anchorId="20BE5F66" wp14:editId="433E4160">
             <wp:extent cx="5400040" cy="2468880"/>
@@ -1683,7 +1711,7 @@
                     <pic:cNvPicPr/>
                   </pic:nvPicPr>
                   <pic:blipFill>
-                    <a:blip r:embed="rId23"/>
+                    <a:blip r:embed="rId24"/>
                     <a:stretch>
                       <a:fillRect/>
                     </a:stretch>
@@ -1728,7 +1756,7 @@
                     <pic:cNvPicPr/>
                   </pic:nvPicPr>
                   <pic:blipFill>
-                    <a:blip r:embed="rId24"/>
+                    <a:blip r:embed="rId25"/>
                     <a:stretch>
                       <a:fillRect/>
                     </a:stretch>
@@ -2832,6 +2860,7 @@
   <w:style w:type="character" w:default="1" w:styleId="Fuentedeprrafopredeter">
     <w:name w:val="Default Paragraph Font"/>
     <w:uiPriority w:val="1"/>
+    <w:semiHidden/>
     <w:unhideWhenUsed/>
   </w:style>
   <w:style w:type="table" w:default="1" w:styleId="Tablanormal">

</xml_diff>

<commit_message>
[develop]: Se actualizo la guia y el deployment-appmic-e-commerceplugins-maintenance.yaml a 1 replica
</commit_message>
<xml_diff>
--- a/guide/APP-E-CommercePlugins.docx
+++ b/guide/APP-E-CommercePlugins.docx
@@ -1777,6 +1777,103 @@
         </w:drawing>
       </w:r>
     </w:p>
+    <w:p>
+      <w:r>
+        <w:t>Para el despliegue en EKS – AWS, se debe modificar esto. Además recuerda que las replicas se deben dejar en 1 por los pocos recursos.</w:t>
+      </w:r>
+    </w:p>
+    <w:p/>
+    <w:p>
+      <w:r>
+        <w:t>Nota: Recuerda eliminar primero los grupos, luego la pila, cloud formation, etc</w:t>
+      </w:r>
+    </w:p>
+    <w:p>
+      <w:r>
+        <w:rPr>
+          <w:noProof/>
+        </w:rPr>
+        <w:lastRenderedPageBreak/>
+        <w:drawing>
+          <wp:inline distT="0" distB="0" distL="0" distR="0" wp14:anchorId="5DA07934" wp14:editId="70569F59">
+            <wp:extent cx="5210175" cy="5848350"/>
+            <wp:effectExtent l="0" t="0" r="9525" b="0"/>
+            <wp:docPr id="1170204028" name="Imagen 1"/>
+            <wp:cNvGraphicFramePr>
+              <a:graphicFrameLocks xmlns:a="http://schemas.openxmlformats.org/drawingml/2006/main" noChangeAspect="1"/>
+            </wp:cNvGraphicFramePr>
+            <a:graphic xmlns:a="http://schemas.openxmlformats.org/drawingml/2006/main">
+              <a:graphicData uri="http://schemas.openxmlformats.org/drawingml/2006/picture">
+                <pic:pic xmlns:pic="http://schemas.openxmlformats.org/drawingml/2006/picture">
+                  <pic:nvPicPr>
+                    <pic:cNvPr id="1170204028" name=""/>
+                    <pic:cNvPicPr/>
+                  </pic:nvPicPr>
+                  <pic:blipFill>
+                    <a:blip r:embed="rId26"/>
+                    <a:stretch>
+                      <a:fillRect/>
+                    </a:stretch>
+                  </pic:blipFill>
+                  <pic:spPr>
+                    <a:xfrm>
+                      <a:off x="0" y="0"/>
+                      <a:ext cx="5210175" cy="5848350"/>
+                    </a:xfrm>
+                    <a:prstGeom prst="rect">
+                      <a:avLst/>
+                    </a:prstGeom>
+                  </pic:spPr>
+                </pic:pic>
+              </a:graphicData>
+            </a:graphic>
+          </wp:inline>
+        </w:drawing>
+      </w:r>
+    </w:p>
+    <w:p>
+      <w:r>
+        <w:rPr>
+          <w:noProof/>
+        </w:rPr>
+        <w:drawing>
+          <wp:inline distT="0" distB="0" distL="0" distR="0" wp14:anchorId="7ED7B138" wp14:editId="1DE2530A">
+            <wp:extent cx="5400040" cy="2021840"/>
+            <wp:effectExtent l="0" t="0" r="0" b="0"/>
+            <wp:docPr id="116905030" name="Imagen 1" descr="Captura de pantalla de un celular&#10;&#10;Descripción generada automáticamente"/>
+            <wp:cNvGraphicFramePr>
+              <a:graphicFrameLocks xmlns:a="http://schemas.openxmlformats.org/drawingml/2006/main" noChangeAspect="1"/>
+            </wp:cNvGraphicFramePr>
+            <a:graphic xmlns:a="http://schemas.openxmlformats.org/drawingml/2006/main">
+              <a:graphicData uri="http://schemas.openxmlformats.org/drawingml/2006/picture">
+                <pic:pic xmlns:pic="http://schemas.openxmlformats.org/drawingml/2006/picture">
+                  <pic:nvPicPr>
+                    <pic:cNvPr id="116905030" name="Imagen 1" descr="Captura de pantalla de un celular&#10;&#10;Descripción generada automáticamente"/>
+                    <pic:cNvPicPr/>
+                  </pic:nvPicPr>
+                  <pic:blipFill>
+                    <a:blip r:embed="rId27"/>
+                    <a:stretch>
+                      <a:fillRect/>
+                    </a:stretch>
+                  </pic:blipFill>
+                  <pic:spPr>
+                    <a:xfrm>
+                      <a:off x="0" y="0"/>
+                      <a:ext cx="5400040" cy="2021840"/>
+                    </a:xfrm>
+                    <a:prstGeom prst="rect">
+                      <a:avLst/>
+                    </a:prstGeom>
+                  </pic:spPr>
+                </pic:pic>
+              </a:graphicData>
+            </a:graphic>
+          </wp:inline>
+        </w:drawing>
+      </w:r>
+    </w:p>
+    <w:p/>
     <w:sectPr>
       <w:pgSz w:w="11906" w:h="16838"/>
       <w:pgMar w:top="1417" w:right="1701" w:bottom="1417" w:left="1701" w:header="708" w:footer="708" w:gutter="0"/>

</xml_diff>

<commit_message>
Se realizaron diversos cambios en el configmap.yaml y se modifico el documento de ayuda.
</commit_message>
<xml_diff>
--- a/guide/APP-E-CommercePlugins.docx
+++ b/guide/APP-E-CommercePlugins.docx
@@ -1,6 +1,6 @@
 
 <file path=word/document.xml><?xml version="1.0" encoding="utf-8"?>
-<w:document xmlns:wpc="http://schemas.microsoft.com/office/word/2010/wordprocessingCanvas" xmlns:cx="http://schemas.microsoft.com/office/drawing/2014/chartex" xmlns:cx1="http://schemas.microsoft.com/office/drawing/2015/9/8/chartex" xmlns:cx2="http://schemas.microsoft.com/office/drawing/2015/10/21/chartex" xmlns:cx3="http://schemas.microsoft.com/office/drawing/2016/5/9/chartex" xmlns:cx4="http://schemas.microsoft.com/office/drawing/2016/5/10/chartex" xmlns:cx5="http://schemas.microsoft.com/office/drawing/2016/5/11/chartex" xmlns:cx6="http://schemas.microsoft.com/office/drawing/2016/5/12/chartex" xmlns:cx7="http://schemas.microsoft.com/office/drawing/2016/5/13/chartex" xmlns:cx8="http://schemas.microsoft.com/office/drawing/2016/5/14/chartex" xmlns:mc="http://schemas.openxmlformats.org/markup-compatibility/2006" xmlns:aink="http://schemas.microsoft.com/office/drawing/2016/ink" xmlns:am3d="http://schemas.microsoft.com/office/drawing/2017/model3d" xmlns:o="urn:schemas-microsoft-com:office:office" xmlns:oel="http://schemas.microsoft.com/office/2019/extlst" xmlns:r="http://schemas.openxmlformats.org/officeDocument/2006/relationships" xmlns:m="http://schemas.openxmlformats.org/officeDocument/2006/math" xmlns:v="urn:schemas-microsoft-com:vml" xmlns:wp14="http://schemas.microsoft.com/office/word/2010/wordprocessingDrawing" xmlns:wp="http://schemas.openxmlformats.org/drawingml/2006/wordprocessingDrawing" xmlns:w10="urn:schemas-microsoft-com:office:word" xmlns:w="http://schemas.openxmlformats.org/wordprocessingml/2006/main" xmlns:w14="http://schemas.microsoft.com/office/word/2010/wordml" xmlns:w15="http://schemas.microsoft.com/office/word/2012/wordml" xmlns:w16cex="http://schemas.microsoft.com/office/word/2018/wordml/cex" xmlns:w16cid="http://schemas.microsoft.com/office/word/2016/wordml/cid" xmlns:w16="http://schemas.microsoft.com/office/word/2018/wordml" xmlns:w16du="http://schemas.microsoft.com/office/word/2023/wordml/word16du" xmlns:w16sdtdh="http://schemas.microsoft.com/office/word/2020/wordml/sdtdatahash" xmlns:w16se="http://schemas.microsoft.com/office/word/2015/wordml/symex" xmlns:wpg="http://schemas.microsoft.com/office/word/2010/wordprocessingGroup" xmlns:wpi="http://schemas.microsoft.com/office/word/2010/wordprocessingInk" xmlns:wne="http://schemas.microsoft.com/office/word/2006/wordml" xmlns:wps="http://schemas.microsoft.com/office/word/2010/wordprocessingShape" mc:Ignorable="w14 w15 w16se w16cid w16 w16cex w16sdtdh w16du wp14">
+<w:document xmlns:wpc="http://schemas.microsoft.com/office/word/2010/wordprocessingCanvas" xmlns:cx="http://schemas.microsoft.com/office/drawing/2014/chartex" xmlns:cx1="http://schemas.microsoft.com/office/drawing/2015/9/8/chartex" xmlns:cx2="http://schemas.microsoft.com/office/drawing/2015/10/21/chartex" xmlns:cx3="http://schemas.microsoft.com/office/drawing/2016/5/9/chartex" xmlns:cx4="http://schemas.microsoft.com/office/drawing/2016/5/10/chartex" xmlns:cx5="http://schemas.microsoft.com/office/drawing/2016/5/11/chartex" xmlns:cx6="http://schemas.microsoft.com/office/drawing/2016/5/12/chartex" xmlns:cx7="http://schemas.microsoft.com/office/drawing/2016/5/13/chartex" xmlns:cx8="http://schemas.microsoft.com/office/drawing/2016/5/14/chartex" xmlns:mc="http://schemas.openxmlformats.org/markup-compatibility/2006" xmlns:aink="http://schemas.microsoft.com/office/drawing/2016/ink" xmlns:am3d="http://schemas.microsoft.com/office/drawing/2017/model3d" xmlns:o="urn:schemas-microsoft-com:office:office" xmlns:oel="http://schemas.microsoft.com/office/2019/extlst" xmlns:r="http://schemas.openxmlformats.org/officeDocument/2006/relationships" xmlns:m="http://schemas.openxmlformats.org/officeDocument/2006/math" xmlns:v="urn:schemas-microsoft-com:vml" xmlns:wp14="http://schemas.microsoft.com/office/word/2010/wordprocessingDrawing" xmlns:wp="http://schemas.openxmlformats.org/drawingml/2006/wordprocessingDrawing" xmlns:w10="urn:schemas-microsoft-com:office:word" xmlns:w="http://schemas.openxmlformats.org/wordprocessingml/2006/main" xmlns:w14="http://schemas.microsoft.com/office/word/2010/wordml" xmlns:w15="http://schemas.microsoft.com/office/word/2012/wordml" xmlns:w16cex="http://schemas.microsoft.com/office/word/2018/wordml/cex" xmlns:w16cid="http://schemas.microsoft.com/office/word/2016/wordml/cid" xmlns:w16="http://schemas.microsoft.com/office/word/2018/wordml" xmlns:w16du="http://schemas.microsoft.com/office/word/2023/wordml/word16du" xmlns:w16sdtdh="http://schemas.microsoft.com/office/word/2020/wordml/sdtdatahash" xmlns:w16sdtfl="http://schemas.microsoft.com/office/word/2024/wordml/sdtformatlock" xmlns:w16se="http://schemas.microsoft.com/office/word/2015/wordml/symex" xmlns:wpg="http://schemas.microsoft.com/office/word/2010/wordprocessingGroup" xmlns:wpi="http://schemas.microsoft.com/office/word/2010/wordprocessingInk" xmlns:wne="http://schemas.microsoft.com/office/word/2006/wordml" xmlns:wps="http://schemas.microsoft.com/office/word/2010/wordprocessingShape" mc:Ignorable="w14 w15 w16se w16cid w16 w16cex w16sdtdh w16sdtfl w16du wp14">
   <w:body>
     <w:p>
       <w:pPr>
@@ -17,20 +17,44 @@
           <w:bCs/>
           <w:lang w:val="es-ES"/>
         </w:rPr>
-        <w:t>APP-E-CommercePlugins</w:t>
-      </w:r>
-    </w:p>
-    <w:p>
-      <w:pPr>
-        <w:rPr>
-          <w:lang w:val="es-ES"/>
-        </w:rPr>
-      </w:pPr>
-      <w:r>
-        <w:rPr>
-          <w:lang w:val="es-ES"/>
-        </w:rPr>
-        <w:t>¿Cómo ejecutar el proyecto APP-E-CommercePlugins con Spring Cloud Kubernetes?</w:t>
+        <w:t>APP-E-</w:t>
+      </w:r>
+      <w:proofErr w:type="spellStart"/>
+      <w:r>
+        <w:rPr>
+          <w:b/>
+          <w:bCs/>
+          <w:lang w:val="es-ES"/>
+        </w:rPr>
+        <w:t>CommercePlugins</w:t>
+      </w:r>
+      <w:proofErr w:type="spellEnd"/>
+    </w:p>
+    <w:p>
+      <w:pPr>
+        <w:rPr>
+          <w:lang w:val="es-ES"/>
+        </w:rPr>
+      </w:pPr>
+      <w:r>
+        <w:rPr>
+          <w:lang w:val="es-ES"/>
+        </w:rPr>
+        <w:t>¿Cómo ejecutar el proyecto APP-E-</w:t>
+      </w:r>
+      <w:proofErr w:type="spellStart"/>
+      <w:r>
+        <w:rPr>
+          <w:lang w:val="es-ES"/>
+        </w:rPr>
+        <w:t>CommercePlugins</w:t>
+      </w:r>
+      <w:proofErr w:type="spellEnd"/>
+      <w:r>
+        <w:rPr>
+          <w:lang w:val="es-ES"/>
+        </w:rPr>
+        <w:t xml:space="preserve"> con Spring Cloud Kubernetes?</w:t>
       </w:r>
     </w:p>
     <w:p>
@@ -106,7 +130,77 @@
         <w:rPr>
           <w:lang w:val="es-ES"/>
         </w:rPr>
-        <w:t>Es importante que los archivos yaml de deployments (orders y maintenance) la imagen la tengan con la etiqueta latest para forzar la descarga, ejemplo:</w:t>
+        <w:t xml:space="preserve">Es importante que los archivos </w:t>
+      </w:r>
+      <w:proofErr w:type="spellStart"/>
+      <w:r>
+        <w:rPr>
+          <w:lang w:val="es-ES"/>
+        </w:rPr>
+        <w:t>yaml</w:t>
+      </w:r>
+      <w:proofErr w:type="spellEnd"/>
+      <w:r>
+        <w:rPr>
+          <w:lang w:val="es-ES"/>
+        </w:rPr>
+        <w:t xml:space="preserve"> de </w:t>
+      </w:r>
+      <w:proofErr w:type="spellStart"/>
+      <w:r>
+        <w:rPr>
+          <w:lang w:val="es-ES"/>
+        </w:rPr>
+        <w:t>deployments</w:t>
+      </w:r>
+      <w:proofErr w:type="spellEnd"/>
+      <w:r>
+        <w:rPr>
+          <w:lang w:val="es-ES"/>
+        </w:rPr>
+        <w:t xml:space="preserve"> (</w:t>
+      </w:r>
+      <w:proofErr w:type="spellStart"/>
+      <w:r>
+        <w:rPr>
+          <w:lang w:val="es-ES"/>
+        </w:rPr>
+        <w:t>orders</w:t>
+      </w:r>
+      <w:proofErr w:type="spellEnd"/>
+      <w:r>
+        <w:rPr>
+          <w:lang w:val="es-ES"/>
+        </w:rPr>
+        <w:t xml:space="preserve"> y </w:t>
+      </w:r>
+      <w:proofErr w:type="spellStart"/>
+      <w:r>
+        <w:rPr>
+          <w:lang w:val="es-ES"/>
+        </w:rPr>
+        <w:t>maintenance</w:t>
+      </w:r>
+      <w:proofErr w:type="spellEnd"/>
+      <w:r>
+        <w:rPr>
+          <w:lang w:val="es-ES"/>
+        </w:rPr>
+        <w:t xml:space="preserve">) la imagen la tengan con la etiqueta </w:t>
+      </w:r>
+      <w:proofErr w:type="spellStart"/>
+      <w:r>
+        <w:rPr>
+          <w:lang w:val="es-ES"/>
+        </w:rPr>
+        <w:t>latest</w:t>
+      </w:r>
+      <w:proofErr w:type="spellEnd"/>
+      <w:r>
+        <w:rPr>
+          <w:lang w:val="es-ES"/>
+        </w:rPr>
+        <w:t xml:space="preserve"> para forzar la descarga, ejemplo:</w:t>
       </w:r>
     </w:p>
     <w:p>
@@ -132,8 +226,36 @@
           <w:lang w:val="fr-FR"/>
         </w:rPr>
         <w:br/>
-        <w:t>- image: alexanderpe/appmic-e-commerceplugins-maintenance:latest</w:t>
-      </w:r>
+        <w:t xml:space="preserve">- image: </w:t>
+      </w:r>
+      <w:proofErr w:type="spellStart"/>
+      <w:r>
+        <w:rPr>
+          <w:i/>
+          <w:iCs/>
+          <w:lang w:val="fr-FR"/>
+        </w:rPr>
+        <w:t>alexanderpe</w:t>
+      </w:r>
+      <w:proofErr w:type="spellEnd"/>
+      <w:r>
+        <w:rPr>
+          <w:i/>
+          <w:iCs/>
+          <w:lang w:val="fr-FR"/>
+        </w:rPr>
+        <w:t>/</w:t>
+      </w:r>
+      <w:proofErr w:type="spellStart"/>
+      <w:r>
+        <w:rPr>
+          <w:i/>
+          <w:iCs/>
+          <w:lang w:val="fr-FR"/>
+        </w:rPr>
+        <w:t>appmic-e-commerceplugins-maintenance:latest</w:t>
+      </w:r>
+      <w:proofErr w:type="spellEnd"/>
     </w:p>
     <w:p>
       <w:r>
@@ -157,11 +279,45 @@
       <w:r>
         <w:t xml:space="preserve">Cloud </w:t>
       </w:r>
+      <w:proofErr w:type="spellStart"/>
       <w:r>
         <w:t>Kubernetes</w:t>
       </w:r>
-      <w:r>
-        <w:t>, esto requiere permisos para recuperar la lista de accesos de cada pod, puerto que se ejecutan en los servicios. Recuerda que cada servicio ejecuta varias instancias de pods. Entonces lo más fácil sería crear un cluster role binding.</w:t>
+      <w:proofErr w:type="spellEnd"/>
+      <w:r>
+        <w:t xml:space="preserve">, esto requiere permisos para recuperar la lista de accesos de cada </w:t>
+      </w:r>
+      <w:proofErr w:type="spellStart"/>
+      <w:r>
+        <w:t>pod</w:t>
+      </w:r>
+      <w:proofErr w:type="spellEnd"/>
+      <w:r>
+        <w:t xml:space="preserve">, puerto que se ejecutan en los servicios. Recuerda que cada servicio ejecuta varias instancias de </w:t>
+      </w:r>
+      <w:proofErr w:type="spellStart"/>
+      <w:r>
+        <w:t>pods</w:t>
+      </w:r>
+      <w:proofErr w:type="spellEnd"/>
+      <w:r>
+        <w:t xml:space="preserve">. Entonces lo más fácil sería crear un </w:t>
+      </w:r>
+      <w:proofErr w:type="spellStart"/>
+      <w:r>
+        <w:t>cluster</w:t>
+      </w:r>
+      <w:proofErr w:type="spellEnd"/>
+      <w:r>
+        <w:t xml:space="preserve"> role </w:t>
+      </w:r>
+      <w:proofErr w:type="spellStart"/>
+      <w:r>
+        <w:t>binding</w:t>
+      </w:r>
+      <w:proofErr w:type="spellEnd"/>
+      <w:r>
+        <w:t>.</w:t>
       </w:r>
     </w:p>
     <w:p>
@@ -172,13 +328,325 @@
           <w:lang w:val="en-US"/>
         </w:rPr>
       </w:pPr>
+      <w:proofErr w:type="spellStart"/>
       <w:r>
         <w:rPr>
           <w:i/>
           <w:iCs/>
           <w:lang w:val="en-US"/>
         </w:rPr>
-        <w:t>kubectl create clusterrolebinding admin --clusterrole=cluster-admin --serviceaccount=default:default</w:t>
+        <w:t>kubectl</w:t>
+      </w:r>
+      <w:proofErr w:type="spellEnd"/>
+      <w:r>
+        <w:rPr>
+          <w:i/>
+          <w:iCs/>
+          <w:lang w:val="en-US"/>
+        </w:rPr>
+        <w:t xml:space="preserve"> create </w:t>
+      </w:r>
+      <w:proofErr w:type="spellStart"/>
+      <w:r>
+        <w:rPr>
+          <w:i/>
+          <w:iCs/>
+          <w:lang w:val="en-US"/>
+        </w:rPr>
+        <w:t>clusterrolebinding</w:t>
+      </w:r>
+      <w:proofErr w:type="spellEnd"/>
+      <w:r>
+        <w:rPr>
+          <w:i/>
+          <w:iCs/>
+          <w:lang w:val="en-US"/>
+        </w:rPr>
+        <w:t xml:space="preserve"> admin --</w:t>
+      </w:r>
+      <w:proofErr w:type="spellStart"/>
+      <w:r>
+        <w:rPr>
+          <w:i/>
+          <w:iCs/>
+          <w:lang w:val="en-US"/>
+        </w:rPr>
+        <w:t>clusterrole</w:t>
+      </w:r>
+      <w:proofErr w:type="spellEnd"/>
+      <w:r>
+        <w:rPr>
+          <w:i/>
+          <w:iCs/>
+          <w:lang w:val="en-US"/>
+        </w:rPr>
+        <w:t>=cluster-admin --</w:t>
+      </w:r>
+      <w:proofErr w:type="spellStart"/>
+      <w:r>
+        <w:rPr>
+          <w:i/>
+          <w:iCs/>
+          <w:lang w:val="en-US"/>
+        </w:rPr>
+        <w:t>serviceaccount</w:t>
+      </w:r>
+      <w:proofErr w:type="spellEnd"/>
+      <w:r>
+        <w:rPr>
+          <w:i/>
+          <w:iCs/>
+          <w:lang w:val="en-US"/>
+        </w:rPr>
+        <w:t>=</w:t>
+      </w:r>
+      <w:proofErr w:type="spellStart"/>
+      <w:r>
+        <w:rPr>
+          <w:i/>
+          <w:iCs/>
+          <w:lang w:val="en-US"/>
+        </w:rPr>
+        <w:t>default:default</w:t>
+      </w:r>
+      <w:proofErr w:type="spellEnd"/>
+    </w:p>
+    <w:p>
+      <w:pPr>
+        <w:rPr>
+          <w:lang w:val="en-US"/>
+        </w:rPr>
+      </w:pPr>
+      <w:proofErr w:type="spellStart"/>
+      <w:r>
+        <w:rPr>
+          <w:lang w:val="en-US"/>
+        </w:rPr>
+        <w:t>Vericamos</w:t>
+      </w:r>
+      <w:proofErr w:type="spellEnd"/>
+      <w:r>
+        <w:rPr>
+          <w:lang w:val="en-US"/>
+        </w:rPr>
+        <w:t xml:space="preserve"> </w:t>
+      </w:r>
+      <w:proofErr w:type="spellStart"/>
+      <w:r>
+        <w:rPr>
+          <w:lang w:val="en-US"/>
+        </w:rPr>
+        <w:t>si</w:t>
+      </w:r>
+      <w:proofErr w:type="spellEnd"/>
+      <w:r>
+        <w:rPr>
+          <w:lang w:val="en-US"/>
+        </w:rPr>
+        <w:t xml:space="preserve"> </w:t>
+      </w:r>
+      <w:proofErr w:type="spellStart"/>
+      <w:r>
+        <w:rPr>
+          <w:lang w:val="en-US"/>
+        </w:rPr>
+        <w:t>el</w:t>
+      </w:r>
+      <w:proofErr w:type="spellEnd"/>
+      <w:r>
+        <w:rPr>
+          <w:lang w:val="en-US"/>
+        </w:rPr>
+        <w:t xml:space="preserve"> </w:t>
+      </w:r>
+      <w:proofErr w:type="spellStart"/>
+      <w:r>
+        <w:rPr>
+          <w:lang w:val="en-US"/>
+        </w:rPr>
+        <w:t>clusterrolebinding</w:t>
+      </w:r>
+      <w:proofErr w:type="spellEnd"/>
+      <w:r>
+        <w:rPr>
+          <w:lang w:val="en-US"/>
+        </w:rPr>
+        <w:t xml:space="preserve"> </w:t>
+      </w:r>
+      <w:proofErr w:type="spellStart"/>
+      <w:r>
+        <w:rPr>
+          <w:lang w:val="en-US"/>
+        </w:rPr>
+        <w:t>ya</w:t>
+      </w:r>
+      <w:proofErr w:type="spellEnd"/>
+      <w:r>
+        <w:rPr>
+          <w:lang w:val="en-US"/>
+        </w:rPr>
+        <w:t xml:space="preserve"> </w:t>
+      </w:r>
+      <w:proofErr w:type="spellStart"/>
+      <w:r>
+        <w:rPr>
+          <w:lang w:val="en-US"/>
+        </w:rPr>
+        <w:t>existe</w:t>
+      </w:r>
+      <w:proofErr w:type="spellEnd"/>
+      <w:r>
+        <w:rPr>
+          <w:lang w:val="en-US"/>
+        </w:rPr>
+        <w:t xml:space="preserve">, </w:t>
+      </w:r>
+      <w:proofErr w:type="spellStart"/>
+      <w:r>
+        <w:rPr>
+          <w:lang w:val="en-US"/>
+        </w:rPr>
+        <w:t>sino</w:t>
+      </w:r>
+      <w:proofErr w:type="spellEnd"/>
+      <w:r>
+        <w:rPr>
+          <w:lang w:val="en-US"/>
+        </w:rPr>
+        <w:t xml:space="preserve"> lo </w:t>
+      </w:r>
+      <w:proofErr w:type="spellStart"/>
+      <w:r>
+        <w:rPr>
+          <w:lang w:val="en-US"/>
+        </w:rPr>
+        <w:t>creamos</w:t>
+      </w:r>
+      <w:proofErr w:type="spellEnd"/>
+      <w:r>
+        <w:rPr>
+          <w:lang w:val="en-US"/>
+        </w:rPr>
+        <w:t xml:space="preserve"> con </w:t>
+      </w:r>
+      <w:proofErr w:type="spellStart"/>
+      <w:r>
+        <w:rPr>
+          <w:lang w:val="en-US"/>
+        </w:rPr>
+        <w:t>el</w:t>
+      </w:r>
+      <w:proofErr w:type="spellEnd"/>
+      <w:r>
+        <w:rPr>
+          <w:lang w:val="en-US"/>
+        </w:rPr>
+        <w:t xml:space="preserve"> commando que </w:t>
+      </w:r>
+      <w:proofErr w:type="spellStart"/>
+      <w:r>
+        <w:rPr>
+          <w:lang w:val="en-US"/>
+        </w:rPr>
+        <w:t>deje</w:t>
+      </w:r>
+      <w:proofErr w:type="spellEnd"/>
+      <w:r>
+        <w:rPr>
+          <w:lang w:val="en-US"/>
+        </w:rPr>
+        <w:t xml:space="preserve"> </w:t>
+      </w:r>
+      <w:proofErr w:type="spellStart"/>
+      <w:r>
+        <w:rPr>
+          <w:lang w:val="en-US"/>
+        </w:rPr>
+        <w:t>anteriormente</w:t>
+      </w:r>
+      <w:proofErr w:type="spellEnd"/>
+      <w:r>
+        <w:rPr>
+          <w:lang w:val="en-US"/>
+        </w:rPr>
+        <w:t xml:space="preserve">. </w:t>
+      </w:r>
+      <w:proofErr w:type="spellStart"/>
+      <w:r>
+        <w:rPr>
+          <w:lang w:val="en-US"/>
+        </w:rPr>
+        <w:t>Pueden</w:t>
+      </w:r>
+      <w:proofErr w:type="spellEnd"/>
+      <w:r>
+        <w:rPr>
+          <w:lang w:val="en-US"/>
+        </w:rPr>
+        <w:t xml:space="preserve"> </w:t>
+      </w:r>
+      <w:proofErr w:type="spellStart"/>
+      <w:r>
+        <w:rPr>
+          <w:lang w:val="en-US"/>
+        </w:rPr>
+        <w:t>guiarse</w:t>
+      </w:r>
+      <w:proofErr w:type="spellEnd"/>
+      <w:r>
+        <w:rPr>
+          <w:lang w:val="en-US"/>
+        </w:rPr>
+        <w:t xml:space="preserve"> de la imagen.</w:t>
+      </w:r>
+    </w:p>
+    <w:p>
+      <w:pPr>
+        <w:rPr>
+          <w:i/>
+          <w:iCs/>
+          <w:lang w:val="en-US"/>
+        </w:rPr>
+      </w:pPr>
+      <w:r>
+        <w:rPr>
+          <w:noProof/>
+        </w:rPr>
+        <w:drawing>
+          <wp:inline distT="0" distB="0" distL="0" distR="0" wp14:anchorId="4189D489" wp14:editId="2503BABA">
+            <wp:extent cx="5400040" cy="2310765"/>
+            <wp:effectExtent l="0" t="0" r="0" b="0"/>
+            <wp:docPr id="2087910596" name="Imagen 1" descr="Texto&#10;&#10;El contenido generado por IA puede ser incorrecto."/>
+            <wp:cNvGraphicFramePr>
+              <a:graphicFrameLocks xmlns:a="http://schemas.openxmlformats.org/drawingml/2006/main" noChangeAspect="1"/>
+            </wp:cNvGraphicFramePr>
+            <a:graphic xmlns:a="http://schemas.openxmlformats.org/drawingml/2006/main">
+              <a:graphicData uri="http://schemas.openxmlformats.org/drawingml/2006/picture">
+                <pic:pic xmlns:pic="http://schemas.openxmlformats.org/drawingml/2006/picture">
+                  <pic:nvPicPr>
+                    <pic:cNvPr id="2087910596" name="Imagen 1" descr="Texto&#10;&#10;El contenido generado por IA puede ser incorrecto."/>
+                    <pic:cNvPicPr/>
+                  </pic:nvPicPr>
+                  <pic:blipFill>
+                    <a:blip r:embed="rId6"/>
+                    <a:stretch>
+                      <a:fillRect/>
+                    </a:stretch>
+                  </pic:blipFill>
+                  <pic:spPr>
+                    <a:xfrm>
+                      <a:off x="0" y="0"/>
+                      <a:ext cx="5400040" cy="2310765"/>
+                    </a:xfrm>
+                    <a:prstGeom prst="rect">
+                      <a:avLst/>
+                    </a:prstGeom>
+                  </pic:spPr>
+                </pic:pic>
+              </a:graphicData>
+            </a:graphic>
+          </wp:inline>
+        </w:drawing>
       </w:r>
     </w:p>
     <w:p>
@@ -196,7 +664,15 @@
         <w:t>balanceo de carga</w:t>
       </w:r>
       <w:r>
-        <w:t xml:space="preserve"> funcione correctamente en Kubernetes, es necesario </w:t>
+        <w:t xml:space="preserve"> funcione correctamente en </w:t>
+      </w:r>
+      <w:proofErr w:type="spellStart"/>
+      <w:r>
+        <w:t>Kubernetes</w:t>
+      </w:r>
+      <w:proofErr w:type="spellEnd"/>
+      <w:r>
+        <w:t xml:space="preserve">, es necesario </w:t>
       </w:r>
       <w:r>
         <w:rPr>
@@ -206,15 +682,37 @@
         <w:t>tener múltiples réplicas</w:t>
       </w:r>
       <w:r>
-        <w:t xml:space="preserve"> de tu pod, ya que el balanceador de carga distribuirá el tráfico entre las diferentes instancias de tus pods.</w:t>
+        <w:t xml:space="preserve"> de tu </w:t>
+      </w:r>
+      <w:proofErr w:type="spellStart"/>
+      <w:r>
+        <w:t>pod</w:t>
+      </w:r>
+      <w:proofErr w:type="spellEnd"/>
+      <w:r>
+        <w:t xml:space="preserve">, ya que el balanceador de carga distribuirá el tráfico entre las diferentes instancias de tus </w:t>
+      </w:r>
+      <w:proofErr w:type="spellStart"/>
+      <w:r>
+        <w:t>pods</w:t>
+      </w:r>
+      <w:proofErr w:type="spellEnd"/>
+      <w:r>
+        <w:t>.</w:t>
       </w:r>
       <w:r>
         <w:t xml:space="preserve"> Ejemplo: </w:t>
       </w:r>
     </w:p>
     <w:p>
-      <w:r>
-        <w:t>spec:</w:t>
+      <w:proofErr w:type="spellStart"/>
+      <w:r>
+        <w:lastRenderedPageBreak/>
+        <w:t>spec</w:t>
+      </w:r>
+      <w:proofErr w:type="spellEnd"/>
+      <w:r>
+        <w:t>:</w:t>
       </w:r>
       <w:r>
         <w:br/>
@@ -229,8 +727,53 @@
         <w:t>Se necesita levantar en</w:t>
       </w:r>
       <w:r>
-        <w:t xml:space="preserve"> orden los archivos YAML, ya que otros recursos lo podrían necesitas, el orden correcto para levantarlo sería primero los Secrets, ConfigMaps, luego sería el </w:t>
-      </w:r>
+        <w:t xml:space="preserve"> orden los archivos YAML, ya que otros recursos lo podrían necesita</w:t>
+      </w:r>
+      <w:r>
+        <w:t>r</w:t>
+      </w:r>
+      <w:r>
+        <w:t xml:space="preserve">, el orden correcto para levantarlo sería primero </w:t>
+      </w:r>
+      <w:r>
+        <w:t>los</w:t>
+      </w:r>
+      <w:r>
+        <w:rPr>
+          <w:b/>
+          <w:bCs/>
+        </w:rPr>
+        <w:t xml:space="preserve"> </w:t>
+      </w:r>
+      <w:proofErr w:type="spellStart"/>
+      <w:r>
+        <w:rPr>
+          <w:b/>
+          <w:bCs/>
+        </w:rPr>
+        <w:t>Secrets</w:t>
+      </w:r>
+      <w:proofErr w:type="spellEnd"/>
+      <w:r>
+        <w:rPr>
+          <w:b/>
+          <w:bCs/>
+        </w:rPr>
+        <w:t xml:space="preserve">, </w:t>
+      </w:r>
+      <w:proofErr w:type="spellStart"/>
+      <w:r>
+        <w:rPr>
+          <w:b/>
+          <w:bCs/>
+        </w:rPr>
+        <w:t>ConfigMaps</w:t>
+      </w:r>
+      <w:proofErr w:type="spellEnd"/>
+      <w:r>
+        <w:t xml:space="preserve">, luego sería el </w:t>
+      </w:r>
+      <w:proofErr w:type="spellStart"/>
       <w:r>
         <w:rPr>
           <w:b/>
@@ -238,6 +781,7 @@
         </w:rPr>
         <w:t>PersistentVolume</w:t>
       </w:r>
+      <w:proofErr w:type="spellEnd"/>
       <w:r>
         <w:t xml:space="preserve"> </w:t>
       </w:r>
@@ -251,16 +795,26 @@
       <w:r>
         <w:t xml:space="preserve"> y </w:t>
       </w:r>
-      <w:r>
-        <w:rPr>
-          <w:b/>
-          <w:bCs/>
-        </w:rPr>
-        <w:t>PersistentVolumeClaim(PVC),</w:t>
+      <w:proofErr w:type="spellStart"/>
+      <w:r>
+        <w:rPr>
+          <w:b/>
+          <w:bCs/>
+        </w:rPr>
+        <w:t>PersistentVolumeClaim</w:t>
+      </w:r>
+      <w:proofErr w:type="spellEnd"/>
+      <w:r>
+        <w:rPr>
+          <w:b/>
+          <w:bCs/>
+        </w:rPr>
+        <w:t>(PVC),</w:t>
       </w:r>
       <w:r>
         <w:t xml:space="preserve"> finalmente sería los </w:t>
       </w:r>
+      <w:proofErr w:type="spellStart"/>
       <w:r>
         <w:rPr>
           <w:b/>
@@ -268,9 +822,11 @@
         </w:rPr>
         <w:t>Deployments</w:t>
       </w:r>
+      <w:proofErr w:type="spellEnd"/>
       <w:r>
         <w:t xml:space="preserve"> y los </w:t>
       </w:r>
+      <w:proofErr w:type="spellStart"/>
       <w:r>
         <w:rPr>
           <w:b/>
@@ -278,6 +834,7 @@
         </w:rPr>
         <w:t>Services</w:t>
       </w:r>
+      <w:proofErr w:type="spellEnd"/>
       <w:r>
         <w:t>.</w:t>
       </w:r>
@@ -285,87 +842,775 @@
     <w:p>
       <w:pPr>
         <w:rPr>
-          <w:b/>
-          <w:bCs/>
-        </w:rPr>
-      </w:pPr>
-      <w:r>
-        <w:rPr>
-          <w:b/>
-          <w:bCs/>
-        </w:rPr>
-        <w:t xml:space="preserve">Comando básicos. </w:t>
-      </w:r>
-    </w:p>
-    <w:p>
-      <w:pPr>
-        <w:rPr>
-          <w:lang w:val="es-ES"/>
-        </w:rPr>
-      </w:pPr>
-      <w:r>
-        <w:rPr>
-          <w:lang w:val="es-ES"/>
-        </w:rPr>
-        <w:t xml:space="preserve">Kubectl get pods -&gt; Consigue todos los pods. </w:t>
-      </w:r>
-    </w:p>
-    <w:p>
-      <w:pPr>
-        <w:rPr>
-          <w:lang w:val="es-ES"/>
-        </w:rPr>
-      </w:pPr>
-      <w:r>
-        <w:rPr>
-          <w:lang w:val="es-ES"/>
-        </w:rPr>
-        <w:t>Kubectl describe pod &lt;Nombre del pod&gt; -&gt; Describe el pod</w:t>
-      </w:r>
-    </w:p>
-    <w:p>
-      <w:pPr>
-        <w:rPr>
-          <w:lang w:val="es-ES"/>
-        </w:rPr>
-      </w:pPr>
-      <w:r>
-        <w:rPr>
-          <w:lang w:val="es-ES"/>
-        </w:rPr>
-        <w:t>Kubectl logs &lt;Nombre del pod&gt;</w:t>
-      </w:r>
-      <w:r>
-        <w:rPr>
-          <w:lang w:val="es-ES"/>
-        </w:rPr>
-        <w:t xml:space="preserve"> -&gt; Consigue los logs del pods</w:t>
-      </w:r>
-    </w:p>
-    <w:p>
-      <w:pPr>
-        <w:rPr>
-          <w:lang w:val="es-ES"/>
-        </w:rPr>
-      </w:pPr>
-      <w:r>
-        <w:rPr>
-          <w:lang w:val="es-ES"/>
-        </w:rPr>
-        <w:t>Cualquier cambio en archivo Yaml, será necesario aplicar nuevamente el recurso con el comando kubectl apply -f &lt;nombre-del-recurso&gt;</w:t>
-      </w:r>
-    </w:p>
-    <w:p>
-      <w:pPr>
-        <w:rPr>
-          <w:lang w:val="es-ES"/>
-        </w:rPr>
-      </w:pPr>
-      <w:r>
-        <w:rPr>
           <w:noProof/>
         </w:rPr>
+      </w:pPr>
+      <w:r>
+        <w:rPr>
+          <w:noProof/>
+        </w:rPr>
+        <w:drawing>
+          <wp:inline distT="0" distB="0" distL="0" distR="0" wp14:anchorId="6E1612B6" wp14:editId="0FCD7839">
+            <wp:extent cx="5400040" cy="1423670"/>
+            <wp:effectExtent l="0" t="0" r="0" b="5080"/>
+            <wp:docPr id="1115013918" name="Imagen 1" descr="Texto&#10;&#10;El contenido generado por IA puede ser incorrecto."/>
+            <wp:cNvGraphicFramePr>
+              <a:graphicFrameLocks xmlns:a="http://schemas.openxmlformats.org/drawingml/2006/main" noChangeAspect="1"/>
+            </wp:cNvGraphicFramePr>
+            <a:graphic xmlns:a="http://schemas.openxmlformats.org/drawingml/2006/main">
+              <a:graphicData uri="http://schemas.openxmlformats.org/drawingml/2006/picture">
+                <pic:pic xmlns:pic="http://schemas.openxmlformats.org/drawingml/2006/picture">
+                  <pic:nvPicPr>
+                    <pic:cNvPr id="1115013918" name="Imagen 1" descr="Texto&#10;&#10;El contenido generado por IA puede ser incorrecto."/>
+                    <pic:cNvPicPr/>
+                  </pic:nvPicPr>
+                  <pic:blipFill>
+                    <a:blip r:embed="rId7"/>
+                    <a:stretch>
+                      <a:fillRect/>
+                    </a:stretch>
+                  </pic:blipFill>
+                  <pic:spPr>
+                    <a:xfrm>
+                      <a:off x="0" y="0"/>
+                      <a:ext cx="5400040" cy="1423670"/>
+                    </a:xfrm>
+                    <a:prstGeom prst="rect">
+                      <a:avLst/>
+                    </a:prstGeom>
+                  </pic:spPr>
+                </pic:pic>
+              </a:graphicData>
+            </a:graphic>
+          </wp:inline>
+        </w:drawing>
+      </w:r>
+      <w:r>
+        <w:rPr>
+          <w:noProof/>
+        </w:rPr>
+        <w:t xml:space="preserve"> </w:t>
+      </w:r>
+      <w:r>
+        <w:rPr>
+          <w:noProof/>
+        </w:rPr>
+        <w:drawing>
+          <wp:inline distT="0" distB="0" distL="0" distR="0" wp14:anchorId="435963E2" wp14:editId="2B42A5B6">
+            <wp:extent cx="5400040" cy="1878330"/>
+            <wp:effectExtent l="0" t="0" r="0" b="7620"/>
+            <wp:docPr id="1573297816" name="Imagen 1" descr="Texto&#10;&#10;El contenido generado por IA puede ser incorrecto."/>
+            <wp:cNvGraphicFramePr>
+              <a:graphicFrameLocks xmlns:a="http://schemas.openxmlformats.org/drawingml/2006/main" noChangeAspect="1"/>
+            </wp:cNvGraphicFramePr>
+            <a:graphic xmlns:a="http://schemas.openxmlformats.org/drawingml/2006/main">
+              <a:graphicData uri="http://schemas.openxmlformats.org/drawingml/2006/picture">
+                <pic:pic xmlns:pic="http://schemas.openxmlformats.org/drawingml/2006/picture">
+                  <pic:nvPicPr>
+                    <pic:cNvPr id="1573297816" name="Imagen 1" descr="Texto&#10;&#10;El contenido generado por IA puede ser incorrecto."/>
+                    <pic:cNvPicPr/>
+                  </pic:nvPicPr>
+                  <pic:blipFill>
+                    <a:blip r:embed="rId8"/>
+                    <a:stretch>
+                      <a:fillRect/>
+                    </a:stretch>
+                  </pic:blipFill>
+                  <pic:spPr>
+                    <a:xfrm>
+                      <a:off x="0" y="0"/>
+                      <a:ext cx="5400040" cy="1878330"/>
+                    </a:xfrm>
+                    <a:prstGeom prst="rect">
+                      <a:avLst/>
+                    </a:prstGeom>
+                  </pic:spPr>
+                </pic:pic>
+              </a:graphicData>
+            </a:graphic>
+          </wp:inline>
+        </w:drawing>
+      </w:r>
+    </w:p>
+    <w:p>
+      <w:pPr>
+        <w:rPr>
+          <w:noProof/>
+        </w:rPr>
+      </w:pPr>
+      <w:r>
+        <w:rPr>
+          <w:noProof/>
+        </w:rPr>
+        <w:t>Nota: Si al momento de ejecutar el comando kubectl get pods y nos sale este error, es normal, ya que estoy utilizando la misma imagen para crear dos base de datos y en el fichero .yaml hago algunas cosas adicionales. En el último comando estamos exponiendo el puerto para usar nuestra herramienta de DataGrip para visualizar la base de datos.</w:t>
+      </w:r>
+    </w:p>
+    <w:p>
+      <w:r>
+        <w:rPr>
+          <w:noProof/>
+        </w:rPr>
+        <w:drawing>
+          <wp:inline distT="0" distB="0" distL="0" distR="0" wp14:anchorId="24312694" wp14:editId="05859062">
+            <wp:extent cx="5400040" cy="1854200"/>
+            <wp:effectExtent l="0" t="0" r="0" b="0"/>
+            <wp:docPr id="1861851703" name="Imagen 1" descr="Texto&#10;&#10;El contenido generado por IA puede ser incorrecto."/>
+            <wp:cNvGraphicFramePr>
+              <a:graphicFrameLocks xmlns:a="http://schemas.openxmlformats.org/drawingml/2006/main" noChangeAspect="1"/>
+            </wp:cNvGraphicFramePr>
+            <a:graphic xmlns:a="http://schemas.openxmlformats.org/drawingml/2006/main">
+              <a:graphicData uri="http://schemas.openxmlformats.org/drawingml/2006/picture">
+                <pic:pic xmlns:pic="http://schemas.openxmlformats.org/drawingml/2006/picture">
+                  <pic:nvPicPr>
+                    <pic:cNvPr id="1861851703" name="Imagen 1" descr="Texto&#10;&#10;El contenido generado por IA puede ser incorrecto."/>
+                    <pic:cNvPicPr/>
+                  </pic:nvPicPr>
+                  <pic:blipFill>
+                    <a:blip r:embed="rId9"/>
+                    <a:stretch>
+                      <a:fillRect/>
+                    </a:stretch>
+                  </pic:blipFill>
+                  <pic:spPr>
+                    <a:xfrm>
+                      <a:off x="0" y="0"/>
+                      <a:ext cx="5400040" cy="1854200"/>
+                    </a:xfrm>
+                    <a:prstGeom prst="rect">
+                      <a:avLst/>
+                    </a:prstGeom>
+                  </pic:spPr>
+                </pic:pic>
+              </a:graphicData>
+            </a:graphic>
+          </wp:inline>
+        </w:drawing>
+      </w:r>
+    </w:p>
+    <w:p>
+      <w:r>
+        <w:t>Si entramos a nuestra herramienta, podemos ver nuestra conexión. La versión de imagen que estamos utilizando para nuestro MYSQL es la 9.2.0 hasta la fecha de 22/02/2025</w:t>
+      </w:r>
+    </w:p>
+    <w:p>
+      <w:r>
+        <w:rPr>
+          <w:noProof/>
+        </w:rPr>
         <w:lastRenderedPageBreak/>
+        <w:drawing>
+          <wp:inline distT="0" distB="0" distL="0" distR="0" wp14:anchorId="43337D81" wp14:editId="156C1231">
+            <wp:extent cx="5400040" cy="3527425"/>
+            <wp:effectExtent l="0" t="0" r="0" b="0"/>
+            <wp:docPr id="671062167" name="Imagen 1" descr="Captura de pantalla de computadora&#10;&#10;El contenido generado por IA puede ser incorrecto."/>
+            <wp:cNvGraphicFramePr>
+              <a:graphicFrameLocks xmlns:a="http://schemas.openxmlformats.org/drawingml/2006/main" noChangeAspect="1"/>
+            </wp:cNvGraphicFramePr>
+            <a:graphic xmlns:a="http://schemas.openxmlformats.org/drawingml/2006/main">
+              <a:graphicData uri="http://schemas.openxmlformats.org/drawingml/2006/picture">
+                <pic:pic xmlns:pic="http://schemas.openxmlformats.org/drawingml/2006/picture">
+                  <pic:nvPicPr>
+                    <pic:cNvPr id="671062167" name="Imagen 1" descr="Captura de pantalla de computadora&#10;&#10;El contenido generado por IA puede ser incorrecto."/>
+                    <pic:cNvPicPr/>
+                  </pic:nvPicPr>
+                  <pic:blipFill>
+                    <a:blip r:embed="rId10"/>
+                    <a:stretch>
+                      <a:fillRect/>
+                    </a:stretch>
+                  </pic:blipFill>
+                  <pic:spPr>
+                    <a:xfrm>
+                      <a:off x="0" y="0"/>
+                      <a:ext cx="5400040" cy="3527425"/>
+                    </a:xfrm>
+                    <a:prstGeom prst="rect">
+                      <a:avLst/>
+                    </a:prstGeom>
+                  </pic:spPr>
+                </pic:pic>
+              </a:graphicData>
+            </a:graphic>
+          </wp:inline>
+        </w:drawing>
+      </w:r>
+    </w:p>
+    <w:p>
+      <w:r>
+        <w:rPr>
+          <w:noProof/>
+        </w:rPr>
+        <w:drawing>
+          <wp:inline distT="0" distB="0" distL="0" distR="0" wp14:anchorId="0A03BCF3" wp14:editId="2D14F110">
+            <wp:extent cx="5354740" cy="2715905"/>
+            <wp:effectExtent l="0" t="0" r="0" b="8255"/>
+            <wp:docPr id="1559015680" name="Imagen 1" descr="Interfaz de usuario gráfica, Texto, Aplicación&#10;&#10;El contenido generado por IA puede ser incorrecto."/>
+            <wp:cNvGraphicFramePr>
+              <a:graphicFrameLocks xmlns:a="http://schemas.openxmlformats.org/drawingml/2006/main" noChangeAspect="1"/>
+            </wp:cNvGraphicFramePr>
+            <a:graphic xmlns:a="http://schemas.openxmlformats.org/drawingml/2006/main">
+              <a:graphicData uri="http://schemas.openxmlformats.org/drawingml/2006/picture">
+                <pic:pic xmlns:pic="http://schemas.openxmlformats.org/drawingml/2006/picture">
+                  <pic:nvPicPr>
+                    <pic:cNvPr id="1559015680" name="Imagen 1" descr="Interfaz de usuario gráfica, Texto, Aplicación&#10;&#10;El contenido generado por IA puede ser incorrecto."/>
+                    <pic:cNvPicPr/>
+                  </pic:nvPicPr>
+                  <pic:blipFill rotWithShape="1">
+                    <a:blip r:embed="rId11"/>
+                    <a:srcRect r="46420"/>
+                    <a:stretch/>
+                  </pic:blipFill>
+                  <pic:spPr bwMode="auto">
+                    <a:xfrm>
+                      <a:off x="0" y="0"/>
+                      <a:ext cx="5385797" cy="2731657"/>
+                    </a:xfrm>
+                    <a:prstGeom prst="rect">
+                      <a:avLst/>
+                    </a:prstGeom>
+                    <a:ln>
+                      <a:noFill/>
+                    </a:ln>
+                    <a:extLst>
+                      <a:ext uri="{53640926-AAD7-44D8-BBD7-CCE9431645EC}">
+                        <a14:shadowObscured xmlns:a14="http://schemas.microsoft.com/office/drawing/2010/main"/>
+                      </a:ext>
+                    </a:extLst>
+                  </pic:spPr>
+                </pic:pic>
+              </a:graphicData>
+            </a:graphic>
+          </wp:inline>
+        </w:drawing>
+      </w:r>
+    </w:p>
+    <w:p>
+      <w:r>
+        <w:t>Primero, levantamos nuestro microservicio de autorización para obtener el token y luego el microservicio de mantenimiento y órdenes. (Recuerda que en este caso el microservicio de mantenimiento depende del microservicio de autorización)</w:t>
+      </w:r>
+    </w:p>
+    <w:p>
+      <w:r>
+        <w:rPr>
+          <w:noProof/>
+        </w:rPr>
+        <w:drawing>
+          <wp:inline distT="0" distB="0" distL="0" distR="0" wp14:anchorId="61756F92" wp14:editId="41E44044">
+            <wp:extent cx="5400040" cy="805180"/>
+            <wp:effectExtent l="0" t="0" r="0" b="0"/>
+            <wp:docPr id="1193081211" name="Imagen 1"/>
+            <wp:cNvGraphicFramePr>
+              <a:graphicFrameLocks xmlns:a="http://schemas.openxmlformats.org/drawingml/2006/main" noChangeAspect="1"/>
+            </wp:cNvGraphicFramePr>
+            <a:graphic xmlns:a="http://schemas.openxmlformats.org/drawingml/2006/main">
+              <a:graphicData uri="http://schemas.openxmlformats.org/drawingml/2006/picture">
+                <pic:pic xmlns:pic="http://schemas.openxmlformats.org/drawingml/2006/picture">
+                  <pic:nvPicPr>
+                    <pic:cNvPr id="1193081211" name=""/>
+                    <pic:cNvPicPr/>
+                  </pic:nvPicPr>
+                  <pic:blipFill>
+                    <a:blip r:embed="rId12"/>
+                    <a:stretch>
+                      <a:fillRect/>
+                    </a:stretch>
+                  </pic:blipFill>
+                  <pic:spPr>
+                    <a:xfrm>
+                      <a:off x="0" y="0"/>
+                      <a:ext cx="5400040" cy="805180"/>
+                    </a:xfrm>
+                    <a:prstGeom prst="rect">
+                      <a:avLst/>
+                    </a:prstGeom>
+                  </pic:spPr>
+                </pic:pic>
+              </a:graphicData>
+            </a:graphic>
+          </wp:inline>
+        </w:drawing>
+      </w:r>
+    </w:p>
+    <w:p>
+      <w:r>
+        <w:rPr>
+          <w:noProof/>
+        </w:rPr>
+        <w:lastRenderedPageBreak/>
+        <w:drawing>
+          <wp:inline distT="0" distB="0" distL="0" distR="0" wp14:anchorId="715293DE" wp14:editId="470A7D97">
+            <wp:extent cx="5400040" cy="2780665"/>
+            <wp:effectExtent l="0" t="0" r="0" b="635"/>
+            <wp:docPr id="1378242881" name="Imagen 1" descr="Texto&#10;&#10;El contenido generado por IA puede ser incorrecto."/>
+            <wp:cNvGraphicFramePr>
+              <a:graphicFrameLocks xmlns:a="http://schemas.openxmlformats.org/drawingml/2006/main" noChangeAspect="1"/>
+            </wp:cNvGraphicFramePr>
+            <a:graphic xmlns:a="http://schemas.openxmlformats.org/drawingml/2006/main">
+              <a:graphicData uri="http://schemas.openxmlformats.org/drawingml/2006/picture">
+                <pic:pic xmlns:pic="http://schemas.openxmlformats.org/drawingml/2006/picture">
+                  <pic:nvPicPr>
+                    <pic:cNvPr id="1378242881" name="Imagen 1" descr="Texto&#10;&#10;El contenido generado por IA puede ser incorrecto."/>
+                    <pic:cNvPicPr/>
+                  </pic:nvPicPr>
+                  <pic:blipFill>
+                    <a:blip r:embed="rId13"/>
+                    <a:stretch>
+                      <a:fillRect/>
+                    </a:stretch>
+                  </pic:blipFill>
+                  <pic:spPr>
+                    <a:xfrm>
+                      <a:off x="0" y="0"/>
+                      <a:ext cx="5400040" cy="2780665"/>
+                    </a:xfrm>
+                    <a:prstGeom prst="rect">
+                      <a:avLst/>
+                    </a:prstGeom>
+                  </pic:spPr>
+                </pic:pic>
+              </a:graphicData>
+            </a:graphic>
+          </wp:inline>
+        </w:drawing>
+      </w:r>
+    </w:p>
+    <w:p>
+      <w:r>
+        <w:t xml:space="preserve">Para verificar si nuestro microservicio se levanto correctamente podemos ejecutar el comando </w:t>
+      </w:r>
+      <w:proofErr w:type="spellStart"/>
+      <w:r>
+        <w:t>kubectl</w:t>
+      </w:r>
+      <w:proofErr w:type="spellEnd"/>
+      <w:r>
+        <w:t xml:space="preserve"> logs &lt;nombre del </w:t>
+      </w:r>
+      <w:proofErr w:type="spellStart"/>
+      <w:r>
+        <w:t>pod</w:t>
+      </w:r>
+      <w:proofErr w:type="spellEnd"/>
+      <w:r>
+        <w:t>&gt;</w:t>
+      </w:r>
+    </w:p>
+    <w:p>
+      <w:pPr>
+        <w:rPr>
+          <w:noProof/>
+        </w:rPr>
+      </w:pPr>
+      <w:r>
+        <w:rPr>
+          <w:noProof/>
+        </w:rPr>
+        <w:drawing>
+          <wp:inline distT="0" distB="0" distL="0" distR="0" wp14:anchorId="148632B5" wp14:editId="3E6DE358">
+            <wp:extent cx="5400040" cy="1929765"/>
+            <wp:effectExtent l="0" t="0" r="0" b="0"/>
+            <wp:docPr id="455851056" name="Imagen 1" descr="Texto&#10;&#10;El contenido generado por IA puede ser incorrecto."/>
+            <wp:cNvGraphicFramePr>
+              <a:graphicFrameLocks xmlns:a="http://schemas.openxmlformats.org/drawingml/2006/main" noChangeAspect="1"/>
+            </wp:cNvGraphicFramePr>
+            <a:graphic xmlns:a="http://schemas.openxmlformats.org/drawingml/2006/main">
+              <a:graphicData uri="http://schemas.openxmlformats.org/drawingml/2006/picture">
+                <pic:pic xmlns:pic="http://schemas.openxmlformats.org/drawingml/2006/picture">
+                  <pic:nvPicPr>
+                    <pic:cNvPr id="455851056" name="Imagen 1" descr="Texto&#10;&#10;El contenido generado por IA puede ser incorrecto."/>
+                    <pic:cNvPicPr/>
+                  </pic:nvPicPr>
+                  <pic:blipFill>
+                    <a:blip r:embed="rId14"/>
+                    <a:stretch>
+                      <a:fillRect/>
+                    </a:stretch>
+                  </pic:blipFill>
+                  <pic:spPr>
+                    <a:xfrm>
+                      <a:off x="0" y="0"/>
+                      <a:ext cx="5400040" cy="1929765"/>
+                    </a:xfrm>
+                    <a:prstGeom prst="rect">
+                      <a:avLst/>
+                    </a:prstGeom>
+                  </pic:spPr>
+                </pic:pic>
+              </a:graphicData>
+            </a:graphic>
+          </wp:inline>
+        </w:drawing>
+      </w:r>
+      <w:r>
+        <w:rPr>
+          <w:noProof/>
+        </w:rPr>
+        <w:t xml:space="preserve"> </w:t>
+      </w:r>
+      <w:r>
+        <w:rPr>
+          <w:noProof/>
+        </w:rPr>
+        <w:drawing>
+          <wp:inline distT="0" distB="0" distL="0" distR="0" wp14:anchorId="4FAF52F4" wp14:editId="5FE2C481">
+            <wp:extent cx="5400040" cy="1748790"/>
+            <wp:effectExtent l="0" t="0" r="0" b="3810"/>
+            <wp:docPr id="1617292061" name="Imagen 1" descr="Texto&#10;&#10;El contenido generado por IA puede ser incorrecto."/>
+            <wp:cNvGraphicFramePr>
+              <a:graphicFrameLocks xmlns:a="http://schemas.openxmlformats.org/drawingml/2006/main" noChangeAspect="1"/>
+            </wp:cNvGraphicFramePr>
+            <a:graphic xmlns:a="http://schemas.openxmlformats.org/drawingml/2006/main">
+              <a:graphicData uri="http://schemas.openxmlformats.org/drawingml/2006/picture">
+                <pic:pic xmlns:pic="http://schemas.openxmlformats.org/drawingml/2006/picture">
+                  <pic:nvPicPr>
+                    <pic:cNvPr id="1617292061" name="Imagen 1" descr="Texto&#10;&#10;El contenido generado por IA puede ser incorrecto."/>
+                    <pic:cNvPicPr/>
+                  </pic:nvPicPr>
+                  <pic:blipFill>
+                    <a:blip r:embed="rId15"/>
+                    <a:stretch>
+                      <a:fillRect/>
+                    </a:stretch>
+                  </pic:blipFill>
+                  <pic:spPr>
+                    <a:xfrm>
+                      <a:off x="0" y="0"/>
+                      <a:ext cx="5400040" cy="1748790"/>
+                    </a:xfrm>
+                    <a:prstGeom prst="rect">
+                      <a:avLst/>
+                    </a:prstGeom>
+                  </pic:spPr>
+                </pic:pic>
+              </a:graphicData>
+            </a:graphic>
+          </wp:inline>
+        </w:drawing>
+      </w:r>
+    </w:p>
+    <w:p>
+      <w:r>
+        <w:t xml:space="preserve">Lo mismo hacemos </w:t>
+      </w:r>
+      <w:r>
+        <w:t>con nuestro microservicio de mantenimiento.</w:t>
+      </w:r>
+    </w:p>
+    <w:p>
+      <w:r>
+        <w:rPr>
+          <w:noProof/>
+        </w:rPr>
+        <w:drawing>
+          <wp:inline distT="0" distB="0" distL="0" distR="0" wp14:anchorId="584DBE8E" wp14:editId="321EF689">
+            <wp:extent cx="5400040" cy="1217295"/>
+            <wp:effectExtent l="0" t="0" r="0" b="1905"/>
+            <wp:docPr id="575224710" name="Imagen 1" descr="Texto&#10;&#10;El contenido generado por IA puede ser incorrecto."/>
+            <wp:cNvGraphicFramePr>
+              <a:graphicFrameLocks xmlns:a="http://schemas.openxmlformats.org/drawingml/2006/main" noChangeAspect="1"/>
+            </wp:cNvGraphicFramePr>
+            <a:graphic xmlns:a="http://schemas.openxmlformats.org/drawingml/2006/main">
+              <a:graphicData uri="http://schemas.openxmlformats.org/drawingml/2006/picture">
+                <pic:pic xmlns:pic="http://schemas.openxmlformats.org/drawingml/2006/picture">
+                  <pic:nvPicPr>
+                    <pic:cNvPr id="575224710" name="Imagen 1" descr="Texto&#10;&#10;El contenido generado por IA puede ser incorrecto."/>
+                    <pic:cNvPicPr/>
+                  </pic:nvPicPr>
+                  <pic:blipFill>
+                    <a:blip r:embed="rId16"/>
+                    <a:stretch>
+                      <a:fillRect/>
+                    </a:stretch>
+                  </pic:blipFill>
+                  <pic:spPr>
+                    <a:xfrm>
+                      <a:off x="0" y="0"/>
+                      <a:ext cx="5400040" cy="1217295"/>
+                    </a:xfrm>
+                    <a:prstGeom prst="rect">
+                      <a:avLst/>
+                    </a:prstGeom>
+                  </pic:spPr>
+                </pic:pic>
+              </a:graphicData>
+            </a:graphic>
+          </wp:inline>
+        </w:drawing>
+      </w:r>
+    </w:p>
+    <w:p>
+      <w:r>
+        <w:rPr>
+          <w:noProof/>
+        </w:rPr>
+        <w:lastRenderedPageBreak/>
+        <w:drawing>
+          <wp:inline distT="0" distB="0" distL="0" distR="0" wp14:anchorId="6125EAD5" wp14:editId="7BFF69E1">
+            <wp:extent cx="5400040" cy="368935"/>
+            <wp:effectExtent l="0" t="0" r="0" b="0"/>
+            <wp:docPr id="756719839" name="Imagen 1"/>
+            <wp:cNvGraphicFramePr>
+              <a:graphicFrameLocks xmlns:a="http://schemas.openxmlformats.org/drawingml/2006/main" noChangeAspect="1"/>
+            </wp:cNvGraphicFramePr>
+            <a:graphic xmlns:a="http://schemas.openxmlformats.org/drawingml/2006/main">
+              <a:graphicData uri="http://schemas.openxmlformats.org/drawingml/2006/picture">
+                <pic:pic xmlns:pic="http://schemas.openxmlformats.org/drawingml/2006/picture">
+                  <pic:nvPicPr>
+                    <pic:cNvPr id="756719839" name=""/>
+                    <pic:cNvPicPr/>
+                  </pic:nvPicPr>
+                  <pic:blipFill>
+                    <a:blip r:embed="rId17"/>
+                    <a:stretch>
+                      <a:fillRect/>
+                    </a:stretch>
+                  </pic:blipFill>
+                  <pic:spPr>
+                    <a:xfrm>
+                      <a:off x="0" y="0"/>
+                      <a:ext cx="5400040" cy="368935"/>
+                    </a:xfrm>
+                    <a:prstGeom prst="rect">
+                      <a:avLst/>
+                    </a:prstGeom>
+                  </pic:spPr>
+                </pic:pic>
+              </a:graphicData>
+            </a:graphic>
+          </wp:inline>
+        </w:drawing>
+      </w:r>
+    </w:p>
+    <w:p>
+      <w:r>
+        <w:t>Nota: Y así probaremos todos nuestros microservicios de Orders, Gateway, Tracking, etc.</w:t>
+      </w:r>
+    </w:p>
+    <w:p>
+      <w:pPr>
+        <w:rPr>
+          <w:b/>
+          <w:bCs/>
+        </w:rPr>
+      </w:pPr>
+      <w:r>
+        <w:rPr>
+          <w:b/>
+          <w:bCs/>
+        </w:rPr>
+        <w:t>Comando</w:t>
+      </w:r>
+      <w:r>
+        <w:rPr>
+          <w:b/>
+          <w:bCs/>
+        </w:rPr>
+        <w:t>s</w:t>
+      </w:r>
+      <w:r>
+        <w:rPr>
+          <w:b/>
+          <w:bCs/>
+        </w:rPr>
+        <w:t xml:space="preserve"> básicos. </w:t>
+      </w:r>
+    </w:p>
+    <w:p>
+      <w:pPr>
+        <w:rPr>
+          <w:lang w:val="es-ES"/>
+        </w:rPr>
+      </w:pPr>
+      <w:r>
+        <w:rPr>
+          <w:lang w:val="es-ES"/>
+        </w:rPr>
+        <w:t xml:space="preserve">Kubectl </w:t>
+      </w:r>
+      <w:proofErr w:type="spellStart"/>
+      <w:r>
+        <w:rPr>
+          <w:lang w:val="es-ES"/>
+        </w:rPr>
+        <w:t>get</w:t>
+      </w:r>
+      <w:proofErr w:type="spellEnd"/>
+      <w:r>
+        <w:rPr>
+          <w:lang w:val="es-ES"/>
+        </w:rPr>
+        <w:t xml:space="preserve"> </w:t>
+      </w:r>
+      <w:proofErr w:type="spellStart"/>
+      <w:r>
+        <w:rPr>
+          <w:lang w:val="es-ES"/>
+        </w:rPr>
+        <w:t>pods</w:t>
+      </w:r>
+      <w:proofErr w:type="spellEnd"/>
+      <w:r>
+        <w:rPr>
+          <w:lang w:val="es-ES"/>
+        </w:rPr>
+        <w:t xml:space="preserve"> -&gt; Consigue todos los </w:t>
+      </w:r>
+      <w:proofErr w:type="spellStart"/>
+      <w:r>
+        <w:rPr>
+          <w:lang w:val="es-ES"/>
+        </w:rPr>
+        <w:t>pods</w:t>
+      </w:r>
+      <w:proofErr w:type="spellEnd"/>
+      <w:r>
+        <w:rPr>
+          <w:lang w:val="es-ES"/>
+        </w:rPr>
+        <w:t xml:space="preserve">. </w:t>
+      </w:r>
+    </w:p>
+    <w:p>
+      <w:pPr>
+        <w:rPr>
+          <w:lang w:val="es-ES"/>
+        </w:rPr>
+      </w:pPr>
+      <w:r>
+        <w:rPr>
+          <w:lang w:val="es-ES"/>
+        </w:rPr>
+        <w:t xml:space="preserve">Kubectl describe </w:t>
+      </w:r>
+      <w:proofErr w:type="spellStart"/>
+      <w:r>
+        <w:rPr>
+          <w:lang w:val="es-ES"/>
+        </w:rPr>
+        <w:t>pod</w:t>
+      </w:r>
+      <w:proofErr w:type="spellEnd"/>
+      <w:r>
+        <w:rPr>
+          <w:lang w:val="es-ES"/>
+        </w:rPr>
+        <w:t xml:space="preserve"> &lt;Nombre del </w:t>
+      </w:r>
+      <w:proofErr w:type="spellStart"/>
+      <w:r>
+        <w:rPr>
+          <w:lang w:val="es-ES"/>
+        </w:rPr>
+        <w:t>pod</w:t>
+      </w:r>
+      <w:proofErr w:type="spellEnd"/>
+      <w:r>
+        <w:rPr>
+          <w:lang w:val="es-ES"/>
+        </w:rPr>
+        <w:t xml:space="preserve">&gt; -&gt; Describe el </w:t>
+      </w:r>
+      <w:proofErr w:type="spellStart"/>
+      <w:r>
+        <w:rPr>
+          <w:lang w:val="es-ES"/>
+        </w:rPr>
+        <w:t>pod</w:t>
+      </w:r>
+      <w:proofErr w:type="spellEnd"/>
+    </w:p>
+    <w:p>
+      <w:pPr>
+        <w:rPr>
+          <w:lang w:val="es-ES"/>
+        </w:rPr>
+      </w:pPr>
+      <w:r>
+        <w:rPr>
+          <w:lang w:val="es-ES"/>
+        </w:rPr>
+        <w:t xml:space="preserve">Kubectl logs &lt;Nombre del </w:t>
+      </w:r>
+      <w:proofErr w:type="spellStart"/>
+      <w:r>
+        <w:rPr>
+          <w:lang w:val="es-ES"/>
+        </w:rPr>
+        <w:t>pod</w:t>
+      </w:r>
+      <w:proofErr w:type="spellEnd"/>
+      <w:r>
+        <w:rPr>
+          <w:lang w:val="es-ES"/>
+        </w:rPr>
+        <w:t>&gt;</w:t>
+      </w:r>
+      <w:r>
+        <w:rPr>
+          <w:lang w:val="es-ES"/>
+        </w:rPr>
+        <w:t xml:space="preserve"> -&gt; Consigue los logs del </w:t>
+      </w:r>
+      <w:proofErr w:type="spellStart"/>
+      <w:r>
+        <w:rPr>
+          <w:lang w:val="es-ES"/>
+        </w:rPr>
+        <w:t>pods</w:t>
+      </w:r>
+      <w:proofErr w:type="spellEnd"/>
+    </w:p>
+    <w:p>
+      <w:pPr>
+        <w:rPr>
+          <w:lang w:val="es-ES"/>
+        </w:rPr>
+      </w:pPr>
+      <w:r>
+        <w:rPr>
+          <w:lang w:val="es-ES"/>
+        </w:rPr>
+        <w:t xml:space="preserve">Cualquier cambio en archivo </w:t>
+      </w:r>
+      <w:proofErr w:type="spellStart"/>
+      <w:r>
+        <w:rPr>
+          <w:lang w:val="es-ES"/>
+        </w:rPr>
+        <w:t>Yaml</w:t>
+      </w:r>
+      <w:proofErr w:type="spellEnd"/>
+      <w:r>
+        <w:rPr>
+          <w:lang w:val="es-ES"/>
+        </w:rPr>
+        <w:t xml:space="preserve">, será necesario aplicar nuevamente el recurso con el comando kubectl </w:t>
+      </w:r>
+      <w:proofErr w:type="spellStart"/>
+      <w:r>
+        <w:rPr>
+          <w:lang w:val="es-ES"/>
+        </w:rPr>
+        <w:t>apply</w:t>
+      </w:r>
+      <w:proofErr w:type="spellEnd"/>
+      <w:r>
+        <w:rPr>
+          <w:lang w:val="es-ES"/>
+        </w:rPr>
+        <w:t xml:space="preserve"> -f &lt;nombre-del-recurso&gt;</w:t>
+      </w:r>
+    </w:p>
+    <w:p>
+      <w:pPr>
+        <w:rPr>
+          <w:lang w:val="es-ES"/>
+        </w:rPr>
+      </w:pPr>
+      <w:r>
+        <w:rPr>
+          <w:noProof/>
+        </w:rPr>
         <w:drawing>
           <wp:inline distT="0" distB="0" distL="0" distR="0" wp14:anchorId="24FD1750" wp14:editId="41670E3A">
             <wp:extent cx="5400040" cy="286385"/>
@@ -382,7 +1627,7 @@
                     <pic:cNvPicPr/>
                   </pic:nvPicPr>
                   <pic:blipFill>
-                    <a:blip r:embed="rId6"/>
+                    <a:blip r:embed="rId18"/>
                     <a:stretch>
                       <a:fillRect/>
                     </a:stretch>
@@ -413,7 +1658,35 @@
         <w:rPr>
           <w:lang w:val="es-ES"/>
         </w:rPr>
-        <w:t>En este caso, se puede observar que hay tres pods ya que en las replicas hemos puesto 3 para probar el balanceo de carga con el controlador de marcas.</w:t>
+        <w:t xml:space="preserve">En este caso, se puede observar que hay tres </w:t>
+      </w:r>
+      <w:proofErr w:type="spellStart"/>
+      <w:r>
+        <w:rPr>
+          <w:lang w:val="es-ES"/>
+        </w:rPr>
+        <w:t>pods</w:t>
+      </w:r>
+      <w:proofErr w:type="spellEnd"/>
+      <w:r>
+        <w:rPr>
+          <w:lang w:val="es-ES"/>
+        </w:rPr>
+        <w:t xml:space="preserve"> ya que en las </w:t>
+      </w:r>
+      <w:proofErr w:type="spellStart"/>
+      <w:r>
+        <w:rPr>
+          <w:lang w:val="es-ES"/>
+        </w:rPr>
+        <w:t>replicas</w:t>
+      </w:r>
+      <w:proofErr w:type="spellEnd"/>
+      <w:r>
+        <w:rPr>
+          <w:lang w:val="es-ES"/>
+        </w:rPr>
+        <w:t xml:space="preserve"> hemos puesto 3 para probar el balanceo de carga con el controlador de marcas.</w:t>
       </w:r>
     </w:p>
     <w:p>
@@ -442,7 +1715,7 @@
                     <pic:cNvPicPr/>
                   </pic:nvPicPr>
                   <pic:blipFill>
-                    <a:blip r:embed="rId7"/>
+                    <a:blip r:embed="rId19"/>
                     <a:stretch>
                       <a:fillRect/>
                     </a:stretch>
@@ -468,25 +1741,110 @@
         <w:rPr>
           <w:lang w:val="es-ES"/>
         </w:rPr>
-        <w:t xml:space="preserve">Kubectl delete -f </w:t>
-      </w:r>
-      <w:r>
-        <w:t>deployment-appmic-e-commerceplugins-maintenance.yaml</w:t>
-      </w:r>
-    </w:p>
-    <w:p>
-      <w:r>
-        <w:t xml:space="preserve">Kubectl delete -f </w:t>
-      </w:r>
-      <w:r>
-        <w:t>deployment-appmic-e-commerceplugins</w:t>
-      </w:r>
-      <w:r>
-        <w:t>-orders</w:t>
+        <w:t>k</w:t>
+      </w:r>
+      <w:r>
+        <w:rPr>
+          <w:lang w:val="es-ES"/>
+        </w:rPr>
+        <w:t xml:space="preserve">ubectl </w:t>
+      </w:r>
+      <w:proofErr w:type="spellStart"/>
+      <w:r>
+        <w:rPr>
+          <w:lang w:val="es-ES"/>
+        </w:rPr>
+        <w:t>delete</w:t>
+      </w:r>
+      <w:proofErr w:type="spellEnd"/>
+      <w:r>
+        <w:rPr>
+          <w:lang w:val="es-ES"/>
+        </w:rPr>
+        <w:t xml:space="preserve"> -f </w:t>
+      </w:r>
+      <w:proofErr w:type="spellStart"/>
+      <w:r>
+        <w:t>deployment</w:t>
+      </w:r>
+      <w:proofErr w:type="spellEnd"/>
+      <w:r>
+        <w:t>-</w:t>
+      </w:r>
+      <w:proofErr w:type="spellStart"/>
+      <w:r>
+        <w:t>appmic</w:t>
+      </w:r>
+      <w:proofErr w:type="spellEnd"/>
+      <w:r>
+        <w:t>-e-</w:t>
+      </w:r>
+      <w:proofErr w:type="spellStart"/>
+      <w:r>
+        <w:t>commerceplugins</w:t>
+      </w:r>
+      <w:proofErr w:type="spellEnd"/>
+      <w:r>
+        <w:t>-</w:t>
+      </w:r>
+      <w:proofErr w:type="spellStart"/>
+      <w:r>
+        <w:t>maintenance.yaml</w:t>
+      </w:r>
+      <w:proofErr w:type="spellEnd"/>
+    </w:p>
+    <w:p>
+      <w:proofErr w:type="spellStart"/>
+      <w:r>
+        <w:t>k</w:t>
+      </w:r>
+      <w:r>
+        <w:t>ubectl</w:t>
+      </w:r>
+      <w:proofErr w:type="spellEnd"/>
+      <w:r>
+        <w:t xml:space="preserve"> </w:t>
+      </w:r>
+      <w:proofErr w:type="spellStart"/>
+      <w:r>
+        <w:t>delete</w:t>
+      </w:r>
+      <w:proofErr w:type="spellEnd"/>
+      <w:r>
+        <w:t xml:space="preserve"> -f </w:t>
+      </w:r>
+      <w:proofErr w:type="spellStart"/>
+      <w:r>
+        <w:t>deployment</w:t>
+      </w:r>
+      <w:proofErr w:type="spellEnd"/>
+      <w:r>
+        <w:t>-</w:t>
+      </w:r>
+      <w:proofErr w:type="spellStart"/>
+      <w:r>
+        <w:t>appmic</w:t>
+      </w:r>
+      <w:proofErr w:type="spellEnd"/>
+      <w:r>
+        <w:t>-e-</w:t>
+      </w:r>
+      <w:proofErr w:type="spellStart"/>
+      <w:r>
+        <w:t>commerceplugins</w:t>
+      </w:r>
+      <w:proofErr w:type="spellEnd"/>
+      <w:r>
+        <w:t>-</w:t>
+      </w:r>
+      <w:proofErr w:type="spellStart"/>
+      <w:r>
+        <w:t>orders</w:t>
       </w:r>
       <w:r>
         <w:t>.yaml</w:t>
       </w:r>
+      <w:proofErr w:type="spellEnd"/>
     </w:p>
     <w:p>
       <w:r>
@@ -509,7 +1867,7 @@
                     <pic:cNvPicPr/>
                   </pic:nvPicPr>
                   <pic:blipFill>
-                    <a:blip r:embed="rId8"/>
+                    <a:blip r:embed="rId20"/>
                     <a:stretch>
                       <a:fillRect/>
                     </a:stretch>
@@ -531,15 +1889,54 @@
       </w:r>
     </w:p>
     <w:p>
-      <w:r>
-        <w:t xml:space="preserve">minikube service appmic-e-commerceplugins-maintenance </w:t>
+      <w:proofErr w:type="spellStart"/>
+      <w:r>
+        <w:t>minikube</w:t>
+      </w:r>
+      <w:proofErr w:type="spellEnd"/>
+      <w:r>
+        <w:t xml:space="preserve"> </w:t>
+      </w:r>
+      <w:proofErr w:type="spellStart"/>
+      <w:r>
+        <w:t>service</w:t>
+      </w:r>
+      <w:proofErr w:type="spellEnd"/>
+      <w:r>
+        <w:t xml:space="preserve"> </w:t>
+      </w:r>
+      <w:proofErr w:type="spellStart"/>
+      <w:r>
+        <w:t>appmic</w:t>
+      </w:r>
+      <w:proofErr w:type="spellEnd"/>
+      <w:r>
+        <w:t>-e-</w:t>
+      </w:r>
+      <w:proofErr w:type="spellStart"/>
+      <w:r>
+        <w:t>commerceplugins</w:t>
+      </w:r>
+      <w:proofErr w:type="spellEnd"/>
+      <w:r>
+        <w:t>-</w:t>
+      </w:r>
+      <w:proofErr w:type="spellStart"/>
+      <w:r>
+        <w:t>maintenance</w:t>
+      </w:r>
+      <w:proofErr w:type="spellEnd"/>
+      <w:r>
+        <w:t xml:space="preserve"> </w:t>
       </w:r>
       <w:r>
         <w:t>--</w:t>
       </w:r>
+      <w:proofErr w:type="spellStart"/>
       <w:r>
         <w:t>url</w:t>
       </w:r>
+      <w:proofErr w:type="spellEnd"/>
       <w:r>
         <w:t xml:space="preserve"> -&gt; Obtiene la URL del servicio,</w:t>
       </w:r>
@@ -548,12 +1945,27 @@
       </w:r>
     </w:p>
     <w:p>
-      <w:r>
-        <w:t>minikube service</w:t>
-      </w:r>
-      <w:r>
-        <w:t xml:space="preserve"> --all</w:t>
-      </w:r>
+      <w:proofErr w:type="spellStart"/>
+      <w:r>
+        <w:t>minikube</w:t>
+      </w:r>
+      <w:proofErr w:type="spellEnd"/>
+      <w:r>
+        <w:t xml:space="preserve"> </w:t>
+      </w:r>
+      <w:proofErr w:type="spellStart"/>
+      <w:r>
+        <w:t>service</w:t>
+      </w:r>
+      <w:proofErr w:type="spellEnd"/>
+      <w:r>
+        <w:t xml:space="preserve"> --</w:t>
+      </w:r>
+      <w:proofErr w:type="spellStart"/>
+      <w:r>
+        <w:t>all</w:t>
+      </w:r>
+      <w:proofErr w:type="spellEnd"/>
       <w:r>
         <w:t xml:space="preserve"> -&gt; </w:t>
       </w:r>
@@ -562,8 +1974,21 @@
       </w:r>
     </w:p>
     <w:p>
-      <w:r>
-        <w:t xml:space="preserve">docker rmi </w:t>
+      <w:proofErr w:type="spellStart"/>
+      <w:r>
+        <w:t>docker</w:t>
+      </w:r>
+      <w:proofErr w:type="spellEnd"/>
+      <w:r>
+        <w:t xml:space="preserve"> </w:t>
+      </w:r>
+      <w:proofErr w:type="spellStart"/>
+      <w:r>
+        <w:t>rmi</w:t>
+      </w:r>
+      <w:proofErr w:type="spellEnd"/>
+      <w:r>
+        <w:t xml:space="preserve"> </w:t>
       </w:r>
       <w:r>
         <w:t>&lt;ID de la Imagen&gt;</w:t>
@@ -589,6 +2014,7 @@
           <w:bCs/>
           <w:lang w:val="es-ES"/>
         </w:rPr>
+        <w:lastRenderedPageBreak/>
         <w:t>Levantar Minikube en WSL con Docker como driver</w:t>
       </w:r>
     </w:p>
@@ -620,7 +2046,7 @@
                     <pic:cNvPicPr/>
                   </pic:nvPicPr>
                   <pic:blipFill>
-                    <a:blip r:embed="rId9"/>
+                    <a:blip r:embed="rId21"/>
                     <a:stretch>
                       <a:fillRect/>
                     </a:stretch>
@@ -663,7 +2089,61 @@
           <w:bCs/>
           <w:lang w:val="es-ES"/>
         </w:rPr>
-        <w:t xml:space="preserve"> como Deployments, Secrets, ConfigMaps, etc</w:t>
+        <w:t xml:space="preserve"> como </w:t>
+      </w:r>
+      <w:proofErr w:type="spellStart"/>
+      <w:r>
+        <w:rPr>
+          <w:b/>
+          <w:bCs/>
+          <w:lang w:val="es-ES"/>
+        </w:rPr>
+        <w:t>Deployments</w:t>
+      </w:r>
+      <w:proofErr w:type="spellEnd"/>
+      <w:r>
+        <w:rPr>
+          <w:b/>
+          <w:bCs/>
+          <w:lang w:val="es-ES"/>
+        </w:rPr>
+        <w:t xml:space="preserve">, </w:t>
+      </w:r>
+      <w:proofErr w:type="spellStart"/>
+      <w:r>
+        <w:rPr>
+          <w:b/>
+          <w:bCs/>
+          <w:lang w:val="es-ES"/>
+        </w:rPr>
+        <w:t>Secrets</w:t>
+      </w:r>
+      <w:proofErr w:type="spellEnd"/>
+      <w:r>
+        <w:rPr>
+          <w:b/>
+          <w:bCs/>
+          <w:lang w:val="es-ES"/>
+        </w:rPr>
+        <w:t xml:space="preserve">, </w:t>
+      </w:r>
+      <w:proofErr w:type="spellStart"/>
+      <w:r>
+        <w:rPr>
+          <w:b/>
+          <w:bCs/>
+          <w:lang w:val="es-ES"/>
+        </w:rPr>
+        <w:t>ConfigMaps</w:t>
+      </w:r>
+      <w:proofErr w:type="spellEnd"/>
+      <w:r>
+        <w:rPr>
+          <w:b/>
+          <w:bCs/>
+          <w:lang w:val="es-ES"/>
+        </w:rPr>
+        <w:t>, etc</w:t>
       </w:r>
       <w:r>
         <w:rPr>
@@ -684,7 +2164,91 @@
         <w:rPr>
           <w:lang w:val="es-ES"/>
         </w:rPr>
-        <w:t>Kubectl get secrets, kubectl get configmaps, kubectl get deployments etc.</w:t>
+        <w:t xml:space="preserve">Kubectl </w:t>
+      </w:r>
+      <w:proofErr w:type="spellStart"/>
+      <w:r>
+        <w:rPr>
+          <w:lang w:val="es-ES"/>
+        </w:rPr>
+        <w:t>get</w:t>
+      </w:r>
+      <w:proofErr w:type="spellEnd"/>
+      <w:r>
+        <w:rPr>
+          <w:lang w:val="es-ES"/>
+        </w:rPr>
+        <w:t xml:space="preserve"> </w:t>
+      </w:r>
+      <w:proofErr w:type="spellStart"/>
+      <w:r>
+        <w:rPr>
+          <w:lang w:val="es-ES"/>
+        </w:rPr>
+        <w:t>secrets</w:t>
+      </w:r>
+      <w:proofErr w:type="spellEnd"/>
+      <w:r>
+        <w:rPr>
+          <w:lang w:val="es-ES"/>
+        </w:rPr>
+        <w:t xml:space="preserve">, kubectl </w:t>
+      </w:r>
+      <w:proofErr w:type="spellStart"/>
+      <w:r>
+        <w:rPr>
+          <w:lang w:val="es-ES"/>
+        </w:rPr>
+        <w:t>get</w:t>
+      </w:r>
+      <w:proofErr w:type="spellEnd"/>
+      <w:r>
+        <w:rPr>
+          <w:lang w:val="es-ES"/>
+        </w:rPr>
+        <w:t xml:space="preserve"> </w:t>
+      </w:r>
+      <w:proofErr w:type="spellStart"/>
+      <w:r>
+        <w:rPr>
+          <w:lang w:val="es-ES"/>
+        </w:rPr>
+        <w:t>configmaps</w:t>
+      </w:r>
+      <w:proofErr w:type="spellEnd"/>
+      <w:r>
+        <w:rPr>
+          <w:lang w:val="es-ES"/>
+        </w:rPr>
+        <w:t xml:space="preserve">, kubectl </w:t>
+      </w:r>
+      <w:proofErr w:type="spellStart"/>
+      <w:r>
+        <w:rPr>
+          <w:lang w:val="es-ES"/>
+        </w:rPr>
+        <w:t>get</w:t>
+      </w:r>
+      <w:proofErr w:type="spellEnd"/>
+      <w:r>
+        <w:rPr>
+          <w:lang w:val="es-ES"/>
+        </w:rPr>
+        <w:t xml:space="preserve"> </w:t>
+      </w:r>
+      <w:proofErr w:type="spellStart"/>
+      <w:r>
+        <w:rPr>
+          <w:lang w:val="es-ES"/>
+        </w:rPr>
+        <w:t>deployments</w:t>
+      </w:r>
+      <w:proofErr w:type="spellEnd"/>
+      <w:r>
+        <w:rPr>
+          <w:lang w:val="es-ES"/>
+        </w:rPr>
+        <w:t xml:space="preserve"> etc.</w:t>
       </w:r>
     </w:p>
     <w:p>
@@ -717,7 +2281,7 @@
                     <pic:cNvPicPr/>
                   </pic:nvPicPr>
                   <pic:blipFill>
-                    <a:blip r:embed="rId10"/>
+                    <a:blip r:embed="rId22"/>
                     <a:stretch>
                       <a:fillRect/>
                     </a:stretch>
@@ -764,17 +2328,46 @@
           <w:lang w:val="en-US"/>
         </w:rPr>
       </w:pPr>
+      <w:proofErr w:type="spellStart"/>
       <w:r>
         <w:rPr>
           <w:lang w:val="en-US"/>
         </w:rPr>
-        <w:lastRenderedPageBreak/>
-        <w:t>kubectl exec -it mysql-799798447b-ljnb9 -- mysql -u root -p</w:t>
-      </w:r>
-    </w:p>
-    <w:p>
-      <w:r>
-        <w:t>cuando le demos enter, es</w:t>
+        <w:t>kubectl</w:t>
+      </w:r>
+      <w:proofErr w:type="spellEnd"/>
+      <w:r>
+        <w:rPr>
+          <w:lang w:val="en-US"/>
+        </w:rPr>
+        <w:t xml:space="preserve"> exec -it mysql-799798447b-ljnb9 -- </w:t>
+      </w:r>
+      <w:proofErr w:type="spellStart"/>
+      <w:r>
+        <w:rPr>
+          <w:lang w:val="en-US"/>
+        </w:rPr>
+        <w:t>mysql</w:t>
+      </w:r>
+      <w:proofErr w:type="spellEnd"/>
+      <w:r>
+        <w:rPr>
+          <w:lang w:val="en-US"/>
+        </w:rPr>
+        <w:t xml:space="preserve"> -u root -p</w:t>
+      </w:r>
+    </w:p>
+    <w:p>
+      <w:r>
+        <w:t xml:space="preserve">cuando le demos </w:t>
+      </w:r>
+      <w:proofErr w:type="spellStart"/>
+      <w:r>
+        <w:t>enter</w:t>
+      </w:r>
+      <w:proofErr w:type="spellEnd"/>
+      <w:r>
+        <w:t>, es</w:t>
       </w:r>
       <w:r>
         <w:t>cribimos la contraseña para conectarnos.</w:t>
@@ -801,7 +2394,7 @@
                     <pic:cNvPicPr/>
                   </pic:nvPicPr>
                   <pic:blipFill>
-                    <a:blip r:embed="rId11"/>
+                    <a:blip r:embed="rId23"/>
                     <a:stretch>
                       <a:fillRect/>
                     </a:stretch>
@@ -845,6 +2438,7 @@
         <w:rPr>
           <w:noProof/>
         </w:rPr>
+        <w:lastRenderedPageBreak/>
         <w:drawing>
           <wp:inline distT="0" distB="0" distL="0" distR="0" wp14:anchorId="79F9E1D5" wp14:editId="025997CD">
             <wp:extent cx="3686175" cy="2733675"/>
@@ -861,7 +2455,7 @@
                     <pic:cNvPicPr/>
                   </pic:nvPicPr>
                   <pic:blipFill>
-                    <a:blip r:embed="rId12"/>
+                    <a:blip r:embed="rId24"/>
                     <a:stretch>
                       <a:fillRect/>
                     </a:stretch>
@@ -921,7 +2515,7 @@
                     <pic:cNvPicPr/>
                   </pic:nvPicPr>
                   <pic:blipFill>
-                    <a:blip r:embed="rId13"/>
+                    <a:blip r:embed="rId25"/>
                     <a:stretch>
                       <a:fillRect/>
                     </a:stretch>
@@ -952,7 +2546,6 @@
         <w:rPr>
           <w:noProof/>
         </w:rPr>
-        <w:lastRenderedPageBreak/>
         <w:drawing>
           <wp:inline distT="0" distB="0" distL="0" distR="0" wp14:anchorId="6139225C" wp14:editId="213A5742">
             <wp:extent cx="5400040" cy="1530985"/>
@@ -969,7 +2562,7 @@
                     <pic:cNvPicPr/>
                   </pic:nvPicPr>
                   <pic:blipFill>
-                    <a:blip r:embed="rId14"/>
+                    <a:blip r:embed="rId26"/>
                     <a:stretch>
                       <a:fillRect/>
                     </a:stretch>
@@ -1000,7 +2593,21 @@
         <w:rPr>
           <w:lang w:val="es-ES"/>
         </w:rPr>
-        <w:t>Realizar un Select a una tabla en particular.</w:t>
+        <w:t xml:space="preserve">Realizar un </w:t>
+      </w:r>
+      <w:proofErr w:type="spellStart"/>
+      <w:r>
+        <w:rPr>
+          <w:lang w:val="es-ES"/>
+        </w:rPr>
+        <w:t>Select</w:t>
+      </w:r>
+      <w:proofErr w:type="spellEnd"/>
+      <w:r>
+        <w:rPr>
+          <w:lang w:val="es-ES"/>
+        </w:rPr>
+        <w:t xml:space="preserve"> a una tabla en particular.</w:t>
       </w:r>
     </w:p>
     <w:p>
@@ -1029,7 +2636,7 @@
                     <pic:cNvPicPr/>
                   </pic:nvPicPr>
                   <pic:blipFill>
-                    <a:blip r:embed="rId15"/>
+                    <a:blip r:embed="rId27"/>
                     <a:stretch>
                       <a:fillRect/>
                     </a:stretch>
@@ -1069,17 +2676,74 @@
     </w:p>
     <w:p>
       <w:r>
-        <w:t>Si no deseas cambiar el tipo de servicio y prefieres mantener el servicio como ClusterIP, puedes realizar un port-forward a nivel de servicio, lo cual es útil cuando deseas exponer el puerto de un servicio sin necesidad de modificar la configuración del servicio. El comando sería algo así:</w:t>
-      </w:r>
-    </w:p>
-    <w:p>
-      <w:r>
-        <w:t>kubectl port-forward service/mysql 3306:3306</w:t>
-      </w:r>
-    </w:p>
-    <w:p>
-      <w:r>
-        <w:t>Esto hará que el puerto 3306 del servicio mysql sea accesible en tu máquina local en localhost:3306.</w:t>
+        <w:t xml:space="preserve">Si no deseas cambiar el tipo de servicio y prefieres mantener el servicio como </w:t>
+      </w:r>
+      <w:proofErr w:type="spellStart"/>
+      <w:r>
+        <w:t>ClusterIP</w:t>
+      </w:r>
+      <w:proofErr w:type="spellEnd"/>
+      <w:r>
+        <w:t xml:space="preserve">, puedes realizar un </w:t>
+      </w:r>
+      <w:proofErr w:type="spellStart"/>
+      <w:r>
+        <w:t>port</w:t>
+      </w:r>
+      <w:proofErr w:type="spellEnd"/>
+      <w:r>
+        <w:t xml:space="preserve">-forward a nivel de servicio, lo cual es útil cuando </w:t>
+      </w:r>
+      <w:r>
+        <w:lastRenderedPageBreak/>
+        <w:t>deseas exponer el puerto de un servicio sin necesidad de modificar la configuración del servicio. El comando sería algo así:</w:t>
+      </w:r>
+    </w:p>
+    <w:p>
+      <w:proofErr w:type="spellStart"/>
+      <w:r>
+        <w:t>kubectl</w:t>
+      </w:r>
+      <w:proofErr w:type="spellEnd"/>
+      <w:r>
+        <w:t xml:space="preserve"> </w:t>
+      </w:r>
+      <w:proofErr w:type="spellStart"/>
+      <w:r>
+        <w:t>port</w:t>
+      </w:r>
+      <w:proofErr w:type="spellEnd"/>
+      <w:r>
+        <w:t xml:space="preserve">-forward </w:t>
+      </w:r>
+      <w:proofErr w:type="spellStart"/>
+      <w:r>
+        <w:t>service</w:t>
+      </w:r>
+      <w:proofErr w:type="spellEnd"/>
+      <w:r>
+        <w:t>/</w:t>
+      </w:r>
+      <w:proofErr w:type="spellStart"/>
+      <w:r>
+        <w:t>mysql</w:t>
+      </w:r>
+      <w:proofErr w:type="spellEnd"/>
+      <w:r>
+        <w:t xml:space="preserve"> 3306:3306</w:t>
+      </w:r>
+    </w:p>
+    <w:p>
+      <w:r>
+        <w:t xml:space="preserve">Esto hará que el puerto 3306 del servicio </w:t>
+      </w:r>
+      <w:proofErr w:type="spellStart"/>
+      <w:r>
+        <w:t>mysql</w:t>
+      </w:r>
+      <w:proofErr w:type="spellEnd"/>
+      <w:r>
+        <w:t xml:space="preserve"> sea accesible en tu máquina local en localhost:3306.</w:t>
       </w:r>
     </w:p>
     <w:p>
@@ -1103,7 +2767,7 @@
                     <pic:cNvPicPr/>
                   </pic:nvPicPr>
                   <pic:blipFill>
-                    <a:blip r:embed="rId16"/>
+                    <a:blip r:embed="rId28"/>
                     <a:stretch>
                       <a:fillRect/>
                     </a:stretch>
@@ -1152,7 +2816,7 @@
                     <pic:cNvPicPr/>
                   </pic:nvPicPr>
                   <pic:blipFill>
-                    <a:blip r:embed="rId17"/>
+                    <a:blip r:embed="rId29"/>
                     <a:stretch>
                       <a:fillRect/>
                     </a:stretch>
@@ -1222,7 +2886,7 @@
                     <pic:cNvPicPr/>
                   </pic:nvPicPr>
                   <pic:blipFill>
-                    <a:blip r:embed="rId18"/>
+                    <a:blip r:embed="rId30"/>
                     <a:stretch>
                       <a:fillRect/>
                     </a:stretch>
@@ -1245,8 +2909,15 @@
     </w:p>
     <w:p>
       <w:r>
-        <w:lastRenderedPageBreak/>
-        <w:t>Probamos desde el navegador el balanceo de carga. Si te puedes dar cuenta cada vez que recargamos la página, el pod_info cambia.</w:t>
+        <w:t xml:space="preserve">Probamos desde el navegador el balanceo de carga. Si te puedes dar cuenta cada vez que recargamos la página, el </w:t>
+      </w:r>
+      <w:proofErr w:type="spellStart"/>
+      <w:r>
+        <w:t>pod_info</w:t>
+      </w:r>
+      <w:proofErr w:type="spellEnd"/>
+      <w:r>
+        <w:t xml:space="preserve"> cambia.</w:t>
       </w:r>
     </w:p>
     <w:p>
@@ -1270,7 +2941,7 @@
                     <pic:cNvPicPr/>
                   </pic:nvPicPr>
                   <pic:blipFill>
-                    <a:blip r:embed="rId19"/>
+                    <a:blip r:embed="rId31"/>
                     <a:stretch>
                       <a:fillRect/>
                     </a:stretch>
@@ -1293,7 +2964,23 @@
     </w:p>
     <w:p>
       <w:r>
-        <w:t>En Postman recuerda tener desactivada la opción de Connection para poder el balanceo de carga.</w:t>
+        <w:t xml:space="preserve">En </w:t>
+      </w:r>
+      <w:proofErr w:type="spellStart"/>
+      <w:r>
+        <w:t>Postman</w:t>
+      </w:r>
+      <w:proofErr w:type="spellEnd"/>
+      <w:r>
+        <w:t xml:space="preserve"> recuerda tener desactivada la opción de </w:t>
+      </w:r>
+      <w:proofErr w:type="spellStart"/>
+      <w:r>
+        <w:t>Connection</w:t>
+      </w:r>
+      <w:proofErr w:type="spellEnd"/>
+      <w:r>
+        <w:t xml:space="preserve"> para poder el balanceo de carga.</w:t>
       </w:r>
     </w:p>
     <w:p>
@@ -1307,6 +2994,7 @@
         <w:rPr>
           <w:noProof/>
         </w:rPr>
+        <w:lastRenderedPageBreak/>
         <w:drawing>
           <wp:inline distT="0" distB="0" distL="0" distR="0" wp14:anchorId="105492EF" wp14:editId="484F9B13">
             <wp:extent cx="5400040" cy="3405505"/>
@@ -1323,7 +3011,7 @@
                     <pic:cNvPicPr/>
                   </pic:nvPicPr>
                   <pic:blipFill>
-                    <a:blip r:embed="rId20"/>
+                    <a:blip r:embed="rId32"/>
                     <a:stretch>
                       <a:fillRect/>
                     </a:stretch>
@@ -1371,7 +3059,23 @@
           <w:b/>
           <w:bCs/>
         </w:rPr>
-        <w:t>Por qué no usar getResourceAsStream?</w:t>
+        <w:t xml:space="preserve">Por qué no usar </w:t>
+      </w:r>
+      <w:proofErr w:type="spellStart"/>
+      <w:r>
+        <w:rPr>
+          <w:b/>
+          <w:bCs/>
+        </w:rPr>
+        <w:t>getResourceAsStream</w:t>
+      </w:r>
+      <w:proofErr w:type="spellEnd"/>
+      <w:r>
+        <w:rPr>
+          <w:b/>
+          <w:bCs/>
+        </w:rPr>
+        <w:t>?</w:t>
       </w:r>
     </w:p>
     <w:p>
@@ -1390,7 +3094,23 @@
           <w:b/>
           <w:bCs/>
         </w:rPr>
-        <w:t>El archivo no está en el classpath:</w:t>
+        <w:t xml:space="preserve">El archivo no está en el </w:t>
+      </w:r>
+      <w:proofErr w:type="spellStart"/>
+      <w:r>
+        <w:rPr>
+          <w:b/>
+          <w:bCs/>
+        </w:rPr>
+        <w:t>classpath</w:t>
+      </w:r>
+      <w:proofErr w:type="spellEnd"/>
+      <w:r>
+        <w:rPr>
+          <w:b/>
+          <w:bCs/>
+        </w:rPr>
+        <w:t>:</w:t>
       </w:r>
     </w:p>
     <w:p>
@@ -1400,8 +3120,45 @@
           <w:numId w:val="1"/>
         </w:numPr>
       </w:pPr>
-      <w:r>
-        <w:t>getResourceAsStream solo funciona para archivos dentro del classpath (generalmente en src/main/resources).</w:t>
+      <w:proofErr w:type="spellStart"/>
+      <w:r>
+        <w:t>getResourceAsStream</w:t>
+      </w:r>
+      <w:proofErr w:type="spellEnd"/>
+      <w:r>
+        <w:t xml:space="preserve"> solo funciona para archivos dentro del </w:t>
+      </w:r>
+      <w:proofErr w:type="spellStart"/>
+      <w:r>
+        <w:t>classpath</w:t>
+      </w:r>
+      <w:proofErr w:type="spellEnd"/>
+      <w:r>
+        <w:t xml:space="preserve"> (generalmente en </w:t>
+      </w:r>
+      <w:proofErr w:type="spellStart"/>
+      <w:r>
+        <w:t>src</w:t>
+      </w:r>
+      <w:proofErr w:type="spellEnd"/>
+      <w:r>
+        <w:t>/</w:t>
+      </w:r>
+      <w:proofErr w:type="spellStart"/>
+      <w:r>
+        <w:t>main</w:t>
+      </w:r>
+      <w:proofErr w:type="spellEnd"/>
+      <w:r>
+        <w:t>/</w:t>
+      </w:r>
+      <w:proofErr w:type="spellStart"/>
+      <w:r>
+        <w:t>resources</w:t>
+      </w:r>
+      <w:proofErr w:type="spellEnd"/>
+      <w:r>
+        <w:t>).</w:t>
       </w:r>
     </w:p>
     <w:p>
@@ -1412,7 +3169,39 @@
         </w:numPr>
       </w:pPr>
       <w:r>
-        <w:t>Los secretos montados en Kubernetes están en un directorio externo (por ejemplo, /etc/credentials), por lo que no están en el classpath.</w:t>
+        <w:t xml:space="preserve">Los secretos montados en </w:t>
+      </w:r>
+      <w:proofErr w:type="spellStart"/>
+      <w:r>
+        <w:t>Kubernetes</w:t>
+      </w:r>
+      <w:proofErr w:type="spellEnd"/>
+      <w:r>
+        <w:t xml:space="preserve"> están en un directorio externo (por ejemplo, /</w:t>
+      </w:r>
+      <w:proofErr w:type="spellStart"/>
+      <w:r>
+        <w:t>etc</w:t>
+      </w:r>
+      <w:proofErr w:type="spellEnd"/>
+      <w:r>
+        <w:t>/</w:t>
+      </w:r>
+      <w:proofErr w:type="spellStart"/>
+      <w:r>
+        <w:t>credentials</w:t>
+      </w:r>
+      <w:proofErr w:type="spellEnd"/>
+      <w:r>
+        <w:t xml:space="preserve">), por lo que no están en el </w:t>
+      </w:r>
+      <w:proofErr w:type="spellStart"/>
+      <w:r>
+        <w:t>classpath</w:t>
+      </w:r>
+      <w:proofErr w:type="spellEnd"/>
+      <w:r>
+        <w:t>.</w:t>
       </w:r>
     </w:p>
     <w:p>
@@ -1442,7 +3231,31 @@
         </w:numPr>
       </w:pPr>
       <w:r>
-        <w:t>Usar FileInputStream(credentialsPath) permite acceder a cualquier archivo en el sistema de archivos, incluso si no está en el classpath.</w:t>
+        <w:t xml:space="preserve">Usar </w:t>
+      </w:r>
+      <w:proofErr w:type="spellStart"/>
+      <w:r>
+        <w:t>FileInputStream</w:t>
+      </w:r>
+      <w:proofErr w:type="spellEnd"/>
+      <w:r>
+        <w:t>(</w:t>
+      </w:r>
+      <w:proofErr w:type="spellStart"/>
+      <w:r>
+        <w:t>credentialsPath</w:t>
+      </w:r>
+      <w:proofErr w:type="spellEnd"/>
+      <w:r>
+        <w:t xml:space="preserve">) permite acceder a cualquier archivo en el sistema de archivos, incluso si no está en el </w:t>
+      </w:r>
+      <w:proofErr w:type="spellStart"/>
+      <w:r>
+        <w:t>classpath</w:t>
+      </w:r>
+      <w:proofErr w:type="spellEnd"/>
+      <w:r>
+        <w:t>.</w:t>
       </w:r>
     </w:p>
     <w:p>
@@ -1461,7 +3274,23 @@
           <w:b/>
           <w:bCs/>
         </w:rPr>
-        <w:t>Flexibilidad para Kubernetes:</w:t>
+        <w:t xml:space="preserve">Flexibilidad para </w:t>
+      </w:r>
+      <w:proofErr w:type="spellStart"/>
+      <w:r>
+        <w:rPr>
+          <w:b/>
+          <w:bCs/>
+        </w:rPr>
+        <w:t>Kubernetes</w:t>
+      </w:r>
+      <w:proofErr w:type="spellEnd"/>
+      <w:r>
+        <w:rPr>
+          <w:b/>
+          <w:bCs/>
+        </w:rPr>
+        <w:t>:</w:t>
       </w:r>
     </w:p>
     <w:p>
@@ -1472,7 +3301,6 @@
         </w:numPr>
       </w:pPr>
       <w:r>
-        <w:lastRenderedPageBreak/>
         <w:t>Este enfoque es más compatible con entornos donde el archivo se monta externamente</w:t>
       </w:r>
     </w:p>
@@ -1493,6 +3321,7 @@
       <w:r>
         <w:t xml:space="preserve">Aquí está el código por si se desea cargar el archivo de configuración desde el </w:t>
       </w:r>
+      <w:proofErr w:type="spellStart"/>
       <w:r>
         <w:rPr>
           <w:b/>
@@ -1502,25 +3331,68 @@
         </w:rPr>
         <w:t>aplication.properties</w:t>
       </w:r>
-    </w:p>
-    <w:p>
-      <w:r>
-        <w:t>From application.properties</w:t>
-      </w:r>
+      <w:proofErr w:type="spellEnd"/>
+    </w:p>
+    <w:p>
+      <w:proofErr w:type="spellStart"/>
+      <w:r>
+        <w:t>From</w:t>
+      </w:r>
+      <w:proofErr w:type="spellEnd"/>
+      <w:r>
+        <w:t xml:space="preserve"> </w:t>
+      </w:r>
+      <w:proofErr w:type="spellStart"/>
+      <w:r>
+        <w:t>application.properties</w:t>
+      </w:r>
+      <w:proofErr w:type="spellEnd"/>
       <w:r>
         <w:br/>
-        <w:t>final InputStream in = GoogleDriveService.class.getResourceAsStream(this.maintenanceConfigBean.getCredentialsPath());</w:t>
+        <w:t xml:space="preserve">final </w:t>
+      </w:r>
+      <w:proofErr w:type="spellStart"/>
+      <w:r>
+        <w:t>InputStream</w:t>
+      </w:r>
+      <w:proofErr w:type="spellEnd"/>
+      <w:r>
+        <w:t xml:space="preserve"> in = GoogleDriveService.class.getResourceAsStream(this.maintenanceConfigBean.getCredentialsPath());</w:t>
       </w:r>
       <w:r>
         <w:br/>
-        <w:t xml:space="preserve">  if (Objects.isNull(in)) {</w:t>
+      </w:r>
+      <w:r>
+        <w:lastRenderedPageBreak/>
+        <w:t xml:space="preserve">  </w:t>
+      </w:r>
+      <w:proofErr w:type="spellStart"/>
+      <w:r>
+        <w:t>if</w:t>
+      </w:r>
+      <w:proofErr w:type="spellEnd"/>
+      <w:r>
+        <w:t xml:space="preserve"> (</w:t>
+      </w:r>
+      <w:proofErr w:type="spellStart"/>
+      <w:r>
+        <w:t>Objects.isNull</w:t>
+      </w:r>
+      <w:proofErr w:type="spellEnd"/>
+      <w:r>
+        <w:t>(in)) {</w:t>
       </w:r>
       <w:r>
         <w:br/>
         <w:t xml:space="preserve"> </w:t>
       </w:r>
-      <w:r>
-        <w:t xml:space="preserve">throw </w:t>
+      <w:proofErr w:type="spellStart"/>
+      <w:r>
+        <w:t>throw</w:t>
+      </w:r>
+      <w:proofErr w:type="spellEnd"/>
+      <w:r>
+        <w:t xml:space="preserve"> </w:t>
       </w:r>
       <w:r>
         <w:t>new</w:t>
@@ -1539,7 +3411,15 @@
     </w:p>
     <w:p>
       <w:r>
-        <w:t xml:space="preserve">Ahora el listado de imágenes ya funciona desde la variables de ambiente de Kubernetes. </w:t>
+        <w:t xml:space="preserve">Ahora el listado de imágenes ya funciona desde la variables de ambiente de </w:t>
+      </w:r>
+      <w:proofErr w:type="spellStart"/>
+      <w:r>
+        <w:t>Kubernetes</w:t>
+      </w:r>
+      <w:proofErr w:type="spellEnd"/>
+      <w:r>
+        <w:t xml:space="preserve">. </w:t>
       </w:r>
     </w:p>
     <w:p>
@@ -1568,7 +3448,7 @@
                     <pic:cNvPicPr/>
                   </pic:nvPicPr>
                   <pic:blipFill>
-                    <a:blip r:embed="rId21"/>
+                    <a:blip r:embed="rId33"/>
                     <a:stretch>
                       <a:fillRect/>
                     </a:stretch>
@@ -1599,7 +3479,6 @@
         <w:rPr>
           <w:noProof/>
         </w:rPr>
-        <w:lastRenderedPageBreak/>
         <w:drawing>
           <wp:inline distT="0" distB="0" distL="0" distR="0" wp14:anchorId="0696DF4D" wp14:editId="072B0B02">
             <wp:extent cx="5400040" cy="2880995"/>
@@ -1616,7 +3495,7 @@
                     <pic:cNvPicPr/>
                   </pic:nvPicPr>
                   <pic:blipFill>
-                    <a:blip r:embed="rId22"/>
+                    <a:blip r:embed="rId34"/>
                     <a:stretch>
                       <a:fillRect/>
                     </a:stretch>
@@ -1647,6 +3526,7 @@
         <w:rPr>
           <w:noProof/>
         </w:rPr>
+        <w:lastRenderedPageBreak/>
         <w:drawing>
           <wp:inline distT="0" distB="0" distL="0" distR="0" wp14:anchorId="1B7AF534" wp14:editId="5C26FFDF">
             <wp:extent cx="5400040" cy="2713355"/>
@@ -1663,7 +3543,7 @@
                     <pic:cNvPicPr/>
                   </pic:nvPicPr>
                   <pic:blipFill>
-                    <a:blip r:embed="rId23"/>
+                    <a:blip r:embed="rId35"/>
                     <a:stretch>
                       <a:fillRect/>
                     </a:stretch>
@@ -1694,7 +3574,6 @@
         <w:rPr>
           <w:noProof/>
         </w:rPr>
-        <w:lastRenderedPageBreak/>
         <w:drawing>
           <wp:inline distT="0" distB="0" distL="0" distR="0" wp14:anchorId="20BE5F66" wp14:editId="433E4160">
             <wp:extent cx="5400040" cy="2468880"/>
@@ -1711,7 +3590,7 @@
                     <pic:cNvPicPr/>
                   </pic:nvPicPr>
                   <pic:blipFill>
-                    <a:blip r:embed="rId24"/>
+                    <a:blip r:embed="rId36"/>
                     <a:stretch>
                       <a:fillRect/>
                     </a:stretch>
@@ -1756,7 +3635,7 @@
                     <pic:cNvPicPr/>
                   </pic:nvPicPr>
                   <pic:blipFill>
-                    <a:blip r:embed="rId25"/>
+                    <a:blip r:embed="rId37"/>
                     <a:stretch>
                       <a:fillRect/>
                     </a:stretch>
@@ -1779,21 +3658,50 @@
     </w:p>
     <w:p>
       <w:r>
-        <w:t>Para el despliegue en EKS – AWS, se debe modificar esto. Además recuerda que las replicas se deben dejar en 1 por los pocos recursos.</w:t>
+        <w:lastRenderedPageBreak/>
+        <w:t xml:space="preserve">Para el despliegue en EKS – AWS, se debe modificar esto. Además recuerda que las </w:t>
+      </w:r>
+      <w:proofErr w:type="spellStart"/>
+      <w:r>
+        <w:t>replicas</w:t>
+      </w:r>
+      <w:proofErr w:type="spellEnd"/>
+      <w:r>
+        <w:t xml:space="preserve"> se deben dejar en 1 por los pocos recursos.</w:t>
       </w:r>
     </w:p>
     <w:p/>
     <w:p>
       <w:r>
-        <w:t>Nota: Recuerda eliminar primero los grupos, luego la pila, cloud formation, etc</w:t>
-      </w:r>
+        <w:t xml:space="preserve">Nota: Recuerda eliminar primero los grupos, luego la pila, </w:t>
+      </w:r>
+      <w:proofErr w:type="spellStart"/>
+      <w:r>
+        <w:t>cloud</w:t>
+      </w:r>
+      <w:proofErr w:type="spellEnd"/>
+      <w:r>
+        <w:t xml:space="preserve"> </w:t>
+      </w:r>
+      <w:proofErr w:type="spellStart"/>
+      <w:r>
+        <w:t>formation</w:t>
+      </w:r>
+      <w:proofErr w:type="spellEnd"/>
+      <w:r>
+        <w:t xml:space="preserve">, </w:t>
+      </w:r>
+      <w:proofErr w:type="spellStart"/>
+      <w:r>
+        <w:t>etc</w:t>
+      </w:r>
+      <w:proofErr w:type="spellEnd"/>
     </w:p>
     <w:p>
       <w:r>
         <w:rPr>
           <w:noProof/>
         </w:rPr>
-        <w:lastRenderedPageBreak/>
         <w:drawing>
           <wp:inline distT="0" distB="0" distL="0" distR="0" wp14:anchorId="5DA07934" wp14:editId="70569F59">
             <wp:extent cx="5210175" cy="5848350"/>
@@ -1810,7 +3718,7 @@
                     <pic:cNvPicPr/>
                   </pic:nvPicPr>
                   <pic:blipFill>
-                    <a:blip r:embed="rId26"/>
+                    <a:blip r:embed="rId38"/>
                     <a:stretch>
                       <a:fillRect/>
                     </a:stretch>
@@ -1836,6 +3744,7 @@
         <w:rPr>
           <w:noProof/>
         </w:rPr>
+        <w:lastRenderedPageBreak/>
         <w:drawing>
           <wp:inline distT="0" distB="0" distL="0" distR="0" wp14:anchorId="7ED7B138" wp14:editId="1DE2530A">
             <wp:extent cx="5400040" cy="2021840"/>
@@ -1852,7 +3761,7 @@
                     <pic:cNvPicPr/>
                   </pic:nvPicPr>
                   <pic:blipFill>
-                    <a:blip r:embed="rId27"/>
+                    <a:blip r:embed="rId39"/>
                     <a:stretch>
                       <a:fillRect/>
                     </a:stretch>
@@ -1885,7 +3794,7 @@
 </file>
 
 <file path=word/numbering.xml><?xml version="1.0" encoding="utf-8"?>
-<w:numbering xmlns:wpc="http://schemas.microsoft.com/office/word/2010/wordprocessingCanvas" xmlns:cx="http://schemas.microsoft.com/office/drawing/2014/chartex" xmlns:cx1="http://schemas.microsoft.com/office/drawing/2015/9/8/chartex" xmlns:cx2="http://schemas.microsoft.com/office/drawing/2015/10/21/chartex" xmlns:cx3="http://schemas.microsoft.com/office/drawing/2016/5/9/chartex" xmlns:cx4="http://schemas.microsoft.com/office/drawing/2016/5/10/chartex" xmlns:cx5="http://schemas.microsoft.com/office/drawing/2016/5/11/chartex" xmlns:cx6="http://schemas.microsoft.com/office/drawing/2016/5/12/chartex" xmlns:cx7="http://schemas.microsoft.com/office/drawing/2016/5/13/chartex" xmlns:cx8="http://schemas.microsoft.com/office/drawing/2016/5/14/chartex" xmlns:mc="http://schemas.openxmlformats.org/markup-compatibility/2006" xmlns:aink="http://schemas.microsoft.com/office/drawing/2016/ink" xmlns:am3d="http://schemas.microsoft.com/office/drawing/2017/model3d" xmlns:o="urn:schemas-microsoft-com:office:office" xmlns:oel="http://schemas.microsoft.com/office/2019/extlst" xmlns:r="http://schemas.openxmlformats.org/officeDocument/2006/relationships" xmlns:m="http://schemas.openxmlformats.org/officeDocument/2006/math" xmlns:v="urn:schemas-microsoft-com:vml" xmlns:wp14="http://schemas.microsoft.com/office/word/2010/wordprocessingDrawing" xmlns:wp="http://schemas.openxmlformats.org/drawingml/2006/wordprocessingDrawing" xmlns:w10="urn:schemas-microsoft-com:office:word" xmlns:w="http://schemas.openxmlformats.org/wordprocessingml/2006/main" xmlns:w14="http://schemas.microsoft.com/office/word/2010/wordml" xmlns:w15="http://schemas.microsoft.com/office/word/2012/wordml" xmlns:w16cex="http://schemas.microsoft.com/office/word/2018/wordml/cex" xmlns:w16cid="http://schemas.microsoft.com/office/word/2016/wordml/cid" xmlns:w16="http://schemas.microsoft.com/office/word/2018/wordml" xmlns:w16du="http://schemas.microsoft.com/office/word/2023/wordml/word16du" xmlns:w16sdtdh="http://schemas.microsoft.com/office/word/2020/wordml/sdtdatahash" xmlns:w16se="http://schemas.microsoft.com/office/word/2015/wordml/symex" xmlns:wpg="http://schemas.microsoft.com/office/word/2010/wordprocessingGroup" xmlns:wpi="http://schemas.microsoft.com/office/word/2010/wordprocessingInk" xmlns:wne="http://schemas.microsoft.com/office/word/2006/wordml" xmlns:wps="http://schemas.microsoft.com/office/word/2010/wordprocessingShape" mc:Ignorable="w14 w15 w16se w16cid w16 w16cex w16sdtdh w16du wp14">
+<w:numbering xmlns:wpc="http://schemas.microsoft.com/office/word/2010/wordprocessingCanvas" xmlns:cx="http://schemas.microsoft.com/office/drawing/2014/chartex" xmlns:cx1="http://schemas.microsoft.com/office/drawing/2015/9/8/chartex" xmlns:cx2="http://schemas.microsoft.com/office/drawing/2015/10/21/chartex" xmlns:cx3="http://schemas.microsoft.com/office/drawing/2016/5/9/chartex" xmlns:cx4="http://schemas.microsoft.com/office/drawing/2016/5/10/chartex" xmlns:cx5="http://schemas.microsoft.com/office/drawing/2016/5/11/chartex" xmlns:cx6="http://schemas.microsoft.com/office/drawing/2016/5/12/chartex" xmlns:cx7="http://schemas.microsoft.com/office/drawing/2016/5/13/chartex" xmlns:cx8="http://schemas.microsoft.com/office/drawing/2016/5/14/chartex" xmlns:mc="http://schemas.openxmlformats.org/markup-compatibility/2006" xmlns:aink="http://schemas.microsoft.com/office/drawing/2016/ink" xmlns:am3d="http://schemas.microsoft.com/office/drawing/2017/model3d" xmlns:o="urn:schemas-microsoft-com:office:office" xmlns:oel="http://schemas.microsoft.com/office/2019/extlst" xmlns:r="http://schemas.openxmlformats.org/officeDocument/2006/relationships" xmlns:m="http://schemas.openxmlformats.org/officeDocument/2006/math" xmlns:v="urn:schemas-microsoft-com:vml" xmlns:wp14="http://schemas.microsoft.com/office/word/2010/wordprocessingDrawing" xmlns:wp="http://schemas.openxmlformats.org/drawingml/2006/wordprocessingDrawing" xmlns:w10="urn:schemas-microsoft-com:office:word" xmlns:w="http://schemas.openxmlformats.org/wordprocessingml/2006/main" xmlns:w14="http://schemas.microsoft.com/office/word/2010/wordml" xmlns:w15="http://schemas.microsoft.com/office/word/2012/wordml" xmlns:w16cex="http://schemas.microsoft.com/office/word/2018/wordml/cex" xmlns:w16cid="http://schemas.microsoft.com/office/word/2016/wordml/cid" xmlns:w16="http://schemas.microsoft.com/office/word/2018/wordml" xmlns:w16du="http://schemas.microsoft.com/office/word/2023/wordml/word16du" xmlns:w16sdtdh="http://schemas.microsoft.com/office/word/2020/wordml/sdtdatahash" xmlns:w16sdtfl="http://schemas.microsoft.com/office/word/2024/wordml/sdtformatlock" xmlns:w16se="http://schemas.microsoft.com/office/word/2015/wordml/symex" xmlns:wpg="http://schemas.microsoft.com/office/word/2010/wordprocessingGroup" xmlns:wpi="http://schemas.microsoft.com/office/word/2010/wordprocessingInk" xmlns:wne="http://schemas.microsoft.com/office/word/2006/wordml" xmlns:wps="http://schemas.microsoft.com/office/word/2010/wordprocessingShape" mc:Ignorable="w14 w15 w16se w16cid w16 w16cex w16sdtdh w16sdtfl w16du wp14">
   <w:abstractNum w:abstractNumId="0" w15:restartNumberingAfterBreak="0">
     <w:nsid w:val="17DC18F7"/>
     <w:multiLevelType w:val="multilevel"/>
@@ -2355,7 +4264,7 @@
 </file>
 
 <file path=word/styles.xml><?xml version="1.0" encoding="utf-8"?>
-<w:styles xmlns:mc="http://schemas.openxmlformats.org/markup-compatibility/2006" xmlns:r="http://schemas.openxmlformats.org/officeDocument/2006/relationships" xmlns:w="http://schemas.openxmlformats.org/wordprocessingml/2006/main" xmlns:w14="http://schemas.microsoft.com/office/word/2010/wordml" xmlns:w15="http://schemas.microsoft.com/office/word/2012/wordml" xmlns:w16cex="http://schemas.microsoft.com/office/word/2018/wordml/cex" xmlns:w16cid="http://schemas.microsoft.com/office/word/2016/wordml/cid" xmlns:w16="http://schemas.microsoft.com/office/word/2018/wordml" xmlns:w16du="http://schemas.microsoft.com/office/word/2023/wordml/word16du" xmlns:w16sdtdh="http://schemas.microsoft.com/office/word/2020/wordml/sdtdatahash" xmlns:w16se="http://schemas.microsoft.com/office/word/2015/wordml/symex" mc:Ignorable="w14 w15 w16se w16cid w16 w16cex w16sdtdh w16du">
+<w:styles xmlns:mc="http://schemas.openxmlformats.org/markup-compatibility/2006" xmlns:r="http://schemas.openxmlformats.org/officeDocument/2006/relationships" xmlns:w="http://schemas.openxmlformats.org/wordprocessingml/2006/main" xmlns:w14="http://schemas.microsoft.com/office/word/2010/wordml" xmlns:w15="http://schemas.microsoft.com/office/word/2012/wordml" xmlns:w16cex="http://schemas.microsoft.com/office/word/2018/wordml/cex" xmlns:w16cid="http://schemas.microsoft.com/office/word/2016/wordml/cid" xmlns:w16="http://schemas.microsoft.com/office/word/2018/wordml" xmlns:w16du="http://schemas.microsoft.com/office/word/2023/wordml/word16du" xmlns:w16sdtdh="http://schemas.microsoft.com/office/word/2020/wordml/sdtdatahash" xmlns:w16sdtfl="http://schemas.microsoft.com/office/word/2024/wordml/sdtformatlock" xmlns:w16se="http://schemas.microsoft.com/office/word/2015/wordml/symex" mc:Ignorable="w14 w15 w16se w16cid w16 w16cex w16sdtdh w16sdtfl w16du">
   <w:docDefaults>
     <w:rPrDefault>
       <w:rPr>

</xml_diff>